<commit_message>
Planilla de Avance de Proyecto3.docx añadida falta añadir tasks y stories y envviar a la profe.
</commit_message>
<xml_diff>
--- a/Proyecto final/SprintsDevelopment/Branch 02/Planilla de Avance de Proyecto3.docx
+++ b/Proyecto final/SprintsDevelopment/Branch 02/Planilla de Avance de Proyecto3.docx
@@ -56,11 +56,19 @@
         </w:rPr>
         <w:t xml:space="preserve">  </w:t>
       </w:r>
-      <w:r>
-        <w:rPr>
-          <w:lang w:val="es-ES"/>
-        </w:rPr>
-        <w:t>Kapica-Liberal-</w:t>
+      <w:proofErr w:type="spellStart"/>
+      <w:r>
+        <w:rPr>
+          <w:lang w:val="es-ES"/>
+        </w:rPr>
+        <w:t>Kapica</w:t>
+      </w:r>
+      <w:proofErr w:type="spellEnd"/>
+      <w:r>
+        <w:rPr>
+          <w:lang w:val="es-ES"/>
+        </w:rPr>
+        <w:t>-Liberal-</w:t>
       </w:r>
       <w:proofErr w:type="spellStart"/>
       <w:r>
@@ -363,6 +371,34 @@
                 <w:lang w:val="es-ES"/>
               </w:rPr>
             </w:pPr>
+          </w:p>
+        </w:tc>
+        <w:tc>
+          <w:tcPr>
+            <w:tcW w:w="1870" w:type="dxa"/>
+          </w:tcPr>
+          <w:p>
+            <w:pPr>
+              <w:rPr>
+                <w:sz w:val="16"/>
+                <w:szCs w:val="16"/>
+                <w:lang w:val="es-ES"/>
+              </w:rPr>
+            </w:pPr>
+          </w:p>
+        </w:tc>
+        <w:tc>
+          <w:tcPr>
+            <w:tcW w:w="1934" w:type="dxa"/>
+          </w:tcPr>
+          <w:p>
+            <w:pPr>
+              <w:rPr>
+                <w:sz w:val="16"/>
+                <w:szCs w:val="16"/>
+                <w:lang w:val="es-ES"/>
+              </w:rPr>
+            </w:pPr>
             <w:r>
               <w:rPr>
                 <w:sz w:val="16"/>
@@ -395,14 +431,6 @@
                 <w:szCs w:val="16"/>
                 <w:lang w:val="es-ES"/>
               </w:rPr>
-              <w:t xml:space="preserve"> 50%</w:t>
-            </w:r>
-            <w:r>
-              <w:rPr>
-                <w:sz w:val="16"/>
-                <w:szCs w:val="16"/>
-                <w:lang w:val="es-ES"/>
-              </w:rPr>
               <w:t xml:space="preserve"> </w:t>
             </w:r>
             <w:r>
@@ -414,34 +442,6 @@
               </w:rPr>
               <w:t>Liberal</w:t>
             </w:r>
-          </w:p>
-        </w:tc>
-        <w:tc>
-          <w:tcPr>
-            <w:tcW w:w="1870" w:type="dxa"/>
-          </w:tcPr>
-          <w:p>
-            <w:pPr>
-              <w:rPr>
-                <w:sz w:val="16"/>
-                <w:szCs w:val="16"/>
-                <w:lang w:val="es-ES"/>
-              </w:rPr>
-            </w:pPr>
-          </w:p>
-        </w:tc>
-        <w:tc>
-          <w:tcPr>
-            <w:tcW w:w="1934" w:type="dxa"/>
-          </w:tcPr>
-          <w:p>
-            <w:pPr>
-              <w:rPr>
-                <w:sz w:val="16"/>
-                <w:szCs w:val="16"/>
-                <w:lang w:val="es-ES"/>
-              </w:rPr>
-            </w:pPr>
           </w:p>
         </w:tc>
         <w:tc>
@@ -475,6 +475,48 @@
                 <w:lang w:val="es-ES"/>
               </w:rPr>
             </w:pPr>
+          </w:p>
+        </w:tc>
+        <w:tc>
+          <w:tcPr>
+            <w:tcW w:w="1798" w:type="dxa"/>
+          </w:tcPr>
+          <w:p>
+            <w:pPr>
+              <w:rPr>
+                <w:sz w:val="16"/>
+                <w:szCs w:val="16"/>
+                <w:lang w:val="es-ES"/>
+              </w:rPr>
+            </w:pPr>
+          </w:p>
+        </w:tc>
+        <w:tc>
+          <w:tcPr>
+            <w:tcW w:w="1870" w:type="dxa"/>
+          </w:tcPr>
+          <w:p>
+            <w:pPr>
+              <w:rPr>
+                <w:sz w:val="16"/>
+                <w:szCs w:val="16"/>
+                <w:lang w:val="es-ES"/>
+              </w:rPr>
+            </w:pPr>
+          </w:p>
+        </w:tc>
+        <w:tc>
+          <w:tcPr>
+            <w:tcW w:w="1934" w:type="dxa"/>
+          </w:tcPr>
+          <w:p>
+            <w:pPr>
+              <w:rPr>
+                <w:sz w:val="16"/>
+                <w:szCs w:val="16"/>
+                <w:lang w:val="es-ES"/>
+              </w:rPr>
+            </w:pPr>
             <w:r>
               <w:rPr>
                 <w:sz w:val="16"/>
@@ -538,48 +580,6 @@
               <w:t>Liberal</w:t>
             </w:r>
             <w:proofErr w:type="spellEnd"/>
-          </w:p>
-        </w:tc>
-        <w:tc>
-          <w:tcPr>
-            <w:tcW w:w="1798" w:type="dxa"/>
-          </w:tcPr>
-          <w:p>
-            <w:pPr>
-              <w:rPr>
-                <w:sz w:val="16"/>
-                <w:szCs w:val="16"/>
-                <w:lang w:val="es-ES"/>
-              </w:rPr>
-            </w:pPr>
-          </w:p>
-        </w:tc>
-        <w:tc>
-          <w:tcPr>
-            <w:tcW w:w="1870" w:type="dxa"/>
-          </w:tcPr>
-          <w:p>
-            <w:pPr>
-              <w:rPr>
-                <w:sz w:val="16"/>
-                <w:szCs w:val="16"/>
-                <w:lang w:val="es-ES"/>
-              </w:rPr>
-            </w:pPr>
-          </w:p>
-        </w:tc>
-        <w:tc>
-          <w:tcPr>
-            <w:tcW w:w="1934" w:type="dxa"/>
-          </w:tcPr>
-          <w:p>
-            <w:pPr>
-              <w:rPr>
-                <w:sz w:val="16"/>
-                <w:szCs w:val="16"/>
-                <w:lang w:val="es-ES"/>
-              </w:rPr>
-            </w:pPr>
           </w:p>
         </w:tc>
         <w:tc>
@@ -613,6 +613,20 @@
                 <w:lang w:val="es-ES"/>
               </w:rPr>
             </w:pPr>
+          </w:p>
+        </w:tc>
+        <w:tc>
+          <w:tcPr>
+            <w:tcW w:w="1798" w:type="dxa"/>
+          </w:tcPr>
+          <w:p>
+            <w:pPr>
+              <w:rPr>
+                <w:sz w:val="16"/>
+                <w:szCs w:val="16"/>
+                <w:lang w:val="es-ES"/>
+              </w:rPr>
+            </w:pPr>
             <w:r>
               <w:rPr>
                 <w:sz w:val="16"/>
@@ -640,20 +654,6 @@
               <w:t>Liberal</w:t>
             </w:r>
             <w:proofErr w:type="spellEnd"/>
-          </w:p>
-        </w:tc>
-        <w:tc>
-          <w:tcPr>
-            <w:tcW w:w="1798" w:type="dxa"/>
-          </w:tcPr>
-          <w:p>
-            <w:pPr>
-              <w:rPr>
-                <w:sz w:val="16"/>
-                <w:szCs w:val="16"/>
-                <w:lang w:val="es-ES"/>
-              </w:rPr>
-            </w:pPr>
           </w:p>
         </w:tc>
         <w:tc>
@@ -715,6 +715,48 @@
                 <w:lang w:val="es-ES"/>
               </w:rPr>
             </w:pPr>
+          </w:p>
+        </w:tc>
+        <w:tc>
+          <w:tcPr>
+            <w:tcW w:w="1798" w:type="dxa"/>
+          </w:tcPr>
+          <w:p>
+            <w:pPr>
+              <w:rPr>
+                <w:sz w:val="16"/>
+                <w:szCs w:val="16"/>
+                <w:lang w:val="es-ES"/>
+              </w:rPr>
+            </w:pPr>
+          </w:p>
+        </w:tc>
+        <w:tc>
+          <w:tcPr>
+            <w:tcW w:w="1870" w:type="dxa"/>
+          </w:tcPr>
+          <w:p>
+            <w:pPr>
+              <w:rPr>
+                <w:sz w:val="16"/>
+                <w:szCs w:val="16"/>
+                <w:lang w:val="es-ES"/>
+              </w:rPr>
+            </w:pPr>
+          </w:p>
+        </w:tc>
+        <w:tc>
+          <w:tcPr>
+            <w:tcW w:w="1934" w:type="dxa"/>
+          </w:tcPr>
+          <w:p>
+            <w:pPr>
+              <w:rPr>
+                <w:sz w:val="16"/>
+                <w:szCs w:val="16"/>
+                <w:lang w:val="es-ES"/>
+              </w:rPr>
+            </w:pPr>
             <w:r>
               <w:rPr>
                 <w:sz w:val="16"/>
@@ -739,71 +781,9 @@
                 <w:szCs w:val="16"/>
                 <w:lang w:val="es-ES"/>
               </w:rPr>
-              <w:t>Liberal</w:t>
+              <w:t>Peker</w:t>
             </w:r>
             <w:proofErr w:type="spellEnd"/>
-            <w:r>
-              <w:rPr>
-                <w:b/>
-                <w:sz w:val="16"/>
-                <w:szCs w:val="16"/>
-                <w:lang w:val="es-ES"/>
-              </w:rPr>
-              <w:t xml:space="preserve"> y </w:t>
-            </w:r>
-            <w:proofErr w:type="spellStart"/>
-            <w:r>
-              <w:rPr>
-                <w:b/>
-                <w:sz w:val="16"/>
-                <w:szCs w:val="16"/>
-                <w:lang w:val="es-ES"/>
-              </w:rPr>
-              <w:t>Peker</w:t>
-            </w:r>
-            <w:proofErr w:type="spellEnd"/>
-          </w:p>
-        </w:tc>
-        <w:tc>
-          <w:tcPr>
-            <w:tcW w:w="1798" w:type="dxa"/>
-          </w:tcPr>
-          <w:p>
-            <w:pPr>
-              <w:rPr>
-                <w:sz w:val="16"/>
-                <w:szCs w:val="16"/>
-                <w:lang w:val="es-ES"/>
-              </w:rPr>
-            </w:pPr>
-          </w:p>
-        </w:tc>
-        <w:tc>
-          <w:tcPr>
-            <w:tcW w:w="1870" w:type="dxa"/>
-          </w:tcPr>
-          <w:p>
-            <w:pPr>
-              <w:rPr>
-                <w:sz w:val="16"/>
-                <w:szCs w:val="16"/>
-                <w:lang w:val="es-ES"/>
-              </w:rPr>
-            </w:pPr>
-          </w:p>
-        </w:tc>
-        <w:tc>
-          <w:tcPr>
-            <w:tcW w:w="1934" w:type="dxa"/>
-          </w:tcPr>
-          <w:p>
-            <w:pPr>
-              <w:rPr>
-                <w:sz w:val="16"/>
-                <w:szCs w:val="16"/>
-                <w:lang w:val="es-ES"/>
-              </w:rPr>
-            </w:pPr>
           </w:p>
         </w:tc>
         <w:tc>
@@ -865,7 +845,15 @@
                 <w:szCs w:val="16"/>
                 <w:lang w:val="es-ES"/>
               </w:rPr>
-              <w:t xml:space="preserve"> 20%</w:t>
+              <w:t xml:space="preserve"> 5</w:t>
+            </w:r>
+            <w:r>
+              <w:rPr>
+                <w:sz w:val="16"/>
+                <w:szCs w:val="16"/>
+                <w:lang w:val="es-ES"/>
+              </w:rPr>
+              <w:t>0%</w:t>
             </w:r>
             <w:r>
               <w:rPr>
@@ -875,6 +863,7 @@
               </w:rPr>
               <w:t xml:space="preserve"> </w:t>
             </w:r>
+            <w:proofErr w:type="spellStart"/>
             <w:r>
               <w:rPr>
                 <w:b/>
@@ -884,6 +873,7 @@
               </w:rPr>
               <w:t>Kapica</w:t>
             </w:r>
+            <w:proofErr w:type="spellEnd"/>
           </w:p>
         </w:tc>
         <w:tc>
@@ -973,7 +963,15 @@
                 <w:szCs w:val="16"/>
                 <w:lang w:val="es-ES"/>
               </w:rPr>
-              <w:t>30%</w:t>
+              <w:t>55</w:t>
+            </w:r>
+            <w:r>
+              <w:rPr>
+                <w:sz w:val="16"/>
+                <w:szCs w:val="16"/>
+                <w:lang w:val="es-ES"/>
+              </w:rPr>
+              <w:t>%</w:t>
             </w:r>
             <w:r>
               <w:rPr>
@@ -983,6 +981,7 @@
               </w:rPr>
               <w:t xml:space="preserve"> </w:t>
             </w:r>
+            <w:proofErr w:type="spellStart"/>
             <w:r>
               <w:rPr>
                 <w:b/>
@@ -992,6 +991,7 @@
               </w:rPr>
               <w:t>Kapica</w:t>
             </w:r>
+            <w:proofErr w:type="spellEnd"/>
           </w:p>
         </w:tc>
         <w:tc>
@@ -1054,6 +1054,25 @@
               </w:rPr>
             </w:pPr>
           </w:p>
+        </w:tc>
+        <w:tc>
+          <w:tcPr>
+            <w:tcW w:w="1798" w:type="dxa"/>
+          </w:tcPr>
+          <w:p>
+            <w:pPr>
+              <w:rPr>
+                <w:sz w:val="16"/>
+                <w:szCs w:val="16"/>
+                <w:lang w:val="es-ES"/>
+              </w:rPr>
+            </w:pPr>
+          </w:p>
+        </w:tc>
+        <w:tc>
+          <w:tcPr>
+            <w:tcW w:w="1870" w:type="dxa"/>
+          </w:tcPr>
           <w:p>
             <w:pPr>
               <w:rPr>
@@ -1127,34 +1146,6 @@
               <w:t>Peker</w:t>
             </w:r>
             <w:proofErr w:type="spellEnd"/>
-          </w:p>
-        </w:tc>
-        <w:tc>
-          <w:tcPr>
-            <w:tcW w:w="1798" w:type="dxa"/>
-          </w:tcPr>
-          <w:p>
-            <w:pPr>
-              <w:rPr>
-                <w:sz w:val="16"/>
-                <w:szCs w:val="16"/>
-                <w:lang w:val="es-ES"/>
-              </w:rPr>
-            </w:pPr>
-          </w:p>
-        </w:tc>
-        <w:tc>
-          <w:tcPr>
-            <w:tcW w:w="1870" w:type="dxa"/>
-          </w:tcPr>
-          <w:p>
-            <w:pPr>
-              <w:rPr>
-                <w:sz w:val="16"/>
-                <w:szCs w:val="16"/>
-                <w:lang w:val="es-ES"/>
-              </w:rPr>
-            </w:pPr>
           </w:p>
         </w:tc>
         <w:tc>
@@ -1216,6 +1207,20 @@
                 <w:lang w:val="es-ES"/>
               </w:rPr>
             </w:pPr>
+          </w:p>
+        </w:tc>
+        <w:tc>
+          <w:tcPr>
+            <w:tcW w:w="1870" w:type="dxa"/>
+          </w:tcPr>
+          <w:p>
+            <w:pPr>
+              <w:rPr>
+                <w:sz w:val="16"/>
+                <w:szCs w:val="16"/>
+                <w:lang w:val="es-ES"/>
+              </w:rPr>
+            </w:pPr>
             <w:r>
               <w:rPr>
                 <w:sz w:val="16"/>
@@ -1230,7 +1235,7 @@
                 <w:szCs w:val="16"/>
                 <w:lang w:val="es-ES"/>
               </w:rPr>
-              <w:t xml:space="preserve"> 70% </w:t>
+              <w:t xml:space="preserve"> </w:t>
             </w:r>
             <w:proofErr w:type="spellStart"/>
             <w:r>
@@ -1252,29 +1257,6 @@
               <w:t>eker</w:t>
             </w:r>
             <w:proofErr w:type="spellEnd"/>
-            <w:r>
-              <w:rPr>
-                <w:b/>
-                <w:sz w:val="16"/>
-                <w:szCs w:val="16"/>
-                <w:lang w:val="es-ES"/>
-              </w:rPr>
-              <w:t xml:space="preserve"> </w:t>
-            </w:r>
-          </w:p>
-        </w:tc>
-        <w:tc>
-          <w:tcPr>
-            <w:tcW w:w="1870" w:type="dxa"/>
-          </w:tcPr>
-          <w:p>
-            <w:pPr>
-              <w:rPr>
-                <w:sz w:val="16"/>
-                <w:szCs w:val="16"/>
-                <w:lang w:val="es-ES"/>
-              </w:rPr>
-            </w:pPr>
           </w:p>
         </w:tc>
         <w:tc>
@@ -1368,7 +1350,15 @@
                 <w:szCs w:val="16"/>
                 <w:lang w:val="es-ES"/>
               </w:rPr>
-              <w:t xml:space="preserve"> 50%</w:t>
+              <w:t xml:space="preserve"> 80</w:t>
+            </w:r>
+            <w:r>
+              <w:rPr>
+                <w:sz w:val="16"/>
+                <w:szCs w:val="16"/>
+                <w:lang w:val="es-ES"/>
+              </w:rPr>
+              <w:t>%</w:t>
             </w:r>
             <w:r>
               <w:rPr>
@@ -1378,6 +1368,7 @@
               </w:rPr>
               <w:t xml:space="preserve"> </w:t>
             </w:r>
+            <w:proofErr w:type="spellStart"/>
             <w:r>
               <w:rPr>
                 <w:b/>
@@ -1385,7 +1376,17 @@
                 <w:szCs w:val="16"/>
                 <w:lang w:val="es-ES"/>
               </w:rPr>
-              <w:t xml:space="preserve">David y </w:t>
+              <w:t>Fernandez</w:t>
+            </w:r>
+            <w:proofErr w:type="spellEnd"/>
+            <w:r>
+              <w:rPr>
+                <w:b/>
+                <w:sz w:val="16"/>
+                <w:szCs w:val="16"/>
+                <w:lang w:val="es-ES"/>
+              </w:rPr>
+              <w:t xml:space="preserve"> y </w:t>
             </w:r>
             <w:proofErr w:type="spellStart"/>
             <w:r>
@@ -1494,7 +1495,6 @@
                 <w:b/>
                 <w:lang w:val="es-ES"/>
               </w:rPr>
-              <w:lastRenderedPageBreak/>
               <w:t>Necesario</w:t>
             </w:r>
           </w:p>
@@ -1593,6 +1593,61 @@
           <w:lang w:val="es-ES"/>
         </w:rPr>
       </w:pPr>
+      <w:r>
+        <w:rPr>
+          <w:b/>
+          <w:lang w:val="es-ES"/>
+        </w:rPr>
+        <w:lastRenderedPageBreak/>
+        <w:t xml:space="preserve">Complicaciones  con el convertir las librerías de </w:t>
+      </w:r>
+      <w:proofErr w:type="spellStart"/>
+      <w:r>
+        <w:rPr>
+          <w:b/>
+          <w:lang w:val="es-ES"/>
+        </w:rPr>
+        <w:t>OpenCV</w:t>
+      </w:r>
+      <w:proofErr w:type="spellEnd"/>
+      <w:r>
+        <w:rPr>
+          <w:b/>
+          <w:lang w:val="es-ES"/>
+        </w:rPr>
+        <w:t xml:space="preserve"> de Linux a Windows.</w:t>
+      </w:r>
+    </w:p>
+    <w:p>
+      <w:pPr>
+        <w:rPr>
+          <w:b/>
+          <w:lang w:val="es-ES"/>
+        </w:rPr>
+      </w:pPr>
+      <w:r>
+        <w:rPr>
+          <w:b/>
+          <w:lang w:val="es-ES"/>
+        </w:rPr>
+        <w:t xml:space="preserve">Se generan errores desconocidos cuando se </w:t>
+      </w:r>
+      <w:proofErr w:type="spellStart"/>
+      <w:r>
+        <w:rPr>
+          <w:b/>
+          <w:lang w:val="es-ES"/>
+        </w:rPr>
+        <w:t>trackea</w:t>
+      </w:r>
+      <w:proofErr w:type="spellEnd"/>
+      <w:r>
+        <w:rPr>
+          <w:b/>
+          <w:lang w:val="es-ES"/>
+        </w:rPr>
+        <w:t xml:space="preserve"> el esqueleto. Se debe verificar el código.</w:t>
+      </w:r>
     </w:p>
     <w:p>
       <w:pPr>
@@ -1961,15 +2016,28 @@
                 <w:szCs w:val="18"/>
               </w:rPr>
             </w:pPr>
-            <w:r>
-              <w:rPr>
-                <w:rFonts w:cstheme="minorHAnsi"/>
-                <w:color w:val="000000"/>
-                <w:sz w:val="18"/>
-                <w:szCs w:val="18"/>
-              </w:rPr>
-              <w:t>Prueba 05</w:t>
-            </w:r>
+            <w:proofErr w:type="spellStart"/>
+            <w:r>
+              <w:rPr>
+                <w:rFonts w:ascii="Arial" w:hAnsi="Arial" w:cs="Arial"/>
+                <w:color w:val="222222"/>
+                <w:sz w:val="16"/>
+                <w:szCs w:val="16"/>
+                <w:shd w:val="clear" w:color="auto" w:fill="FFFFFF"/>
+              </w:rPr>
+              <w:t>D</w:t>
+            </w:r>
+            <w:r>
+              <w:rPr>
+                <w:rFonts w:ascii="Arial" w:hAnsi="Arial" w:cs="Arial"/>
+                <w:color w:val="222222"/>
+                <w:sz w:val="16"/>
+                <w:szCs w:val="16"/>
+                <w:shd w:val="clear" w:color="auto" w:fill="FFFFFF"/>
+              </w:rPr>
+              <w:t>iagramaDeClasesDeProyecto</w:t>
+            </w:r>
+            <w:proofErr w:type="spellEnd"/>
           </w:p>
         </w:tc>
         <w:tc>
@@ -1991,31 +2059,84 @@
                 <w:color w:val="000000"/>
                 <w:sz w:val="18"/>
                 <w:szCs w:val="18"/>
-                <w:lang w:val="en-US"/>
-              </w:rPr>
-            </w:pPr>
-            <w:r>
-              <w:rPr>
-                <w:rFonts w:ascii="Arial" w:hAnsi="Arial" w:cs="Arial"/>
-                <w:color w:val="222222"/>
-                <w:sz w:val="16"/>
-                <w:szCs w:val="16"/>
-                <w:shd w:val="clear" w:color="auto" w:fill="FFFFFF"/>
-                <w:lang w:val="en-US"/>
-              </w:rPr>
-              <w:t>…\b</w:t>
-            </w:r>
-            <w:r>
-              <w:rPr>
-                <w:rFonts w:ascii="Arial" w:hAnsi="Arial" w:cs="Arial"/>
-                <w:color w:val="222222"/>
-                <w:sz w:val="16"/>
-                <w:szCs w:val="16"/>
-                <w:shd w:val="clear" w:color="auto" w:fill="FFFFFF"/>
-                <w:lang w:val="en-US"/>
-              </w:rPr>
-              <w:t>ranches\Branch_Tesis_Sprint01\Dev\CaptureModuleTests\KinectCaptureService\C_SharpTests\JulianPekerTests\prueba05</w:t>
-            </w:r>
+              </w:rPr>
+            </w:pPr>
+            <w:r>
+              <w:rPr>
+                <w:rFonts w:ascii="Arial" w:hAnsi="Arial" w:cs="Arial"/>
+                <w:color w:val="222222"/>
+                <w:sz w:val="16"/>
+                <w:szCs w:val="16"/>
+                <w:shd w:val="clear" w:color="auto" w:fill="FFFFFF"/>
+              </w:rPr>
+              <w:t>…\</w:t>
+            </w:r>
+            <w:proofErr w:type="spellStart"/>
+            <w:r>
+              <w:rPr>
+                <w:rFonts w:ascii="Arial" w:hAnsi="Arial" w:cs="Arial"/>
+                <w:color w:val="222222"/>
+                <w:sz w:val="16"/>
+                <w:szCs w:val="16"/>
+                <w:shd w:val="clear" w:color="auto" w:fill="FFFFFF"/>
+              </w:rPr>
+              <w:t>ProyectoFinal</w:t>
+            </w:r>
+            <w:proofErr w:type="spellEnd"/>
+            <w:r>
+              <w:rPr>
+                <w:rFonts w:ascii="Arial" w:hAnsi="Arial" w:cs="Arial"/>
+                <w:color w:val="222222"/>
+                <w:sz w:val="16"/>
+                <w:szCs w:val="16"/>
+                <w:shd w:val="clear" w:color="auto" w:fill="FFFFFF"/>
+              </w:rPr>
+              <w:t>\Proyecto final\</w:t>
+            </w:r>
+            <w:proofErr w:type="spellStart"/>
+            <w:r>
+              <w:rPr>
+                <w:rFonts w:ascii="Arial" w:hAnsi="Arial" w:cs="Arial"/>
+                <w:color w:val="222222"/>
+                <w:sz w:val="16"/>
+                <w:szCs w:val="16"/>
+                <w:shd w:val="clear" w:color="auto" w:fill="FFFFFF"/>
+              </w:rPr>
+              <w:t>DiagramaDeClasesDeProyecto</w:t>
+            </w:r>
+            <w:proofErr w:type="spellEnd"/>
+            <w:r>
+              <w:rPr>
+                <w:rFonts w:ascii="Arial" w:hAnsi="Arial" w:cs="Arial"/>
+                <w:color w:val="222222"/>
+                <w:sz w:val="16"/>
+                <w:szCs w:val="16"/>
+                <w:shd w:val="clear" w:color="auto" w:fill="FFFFFF"/>
+              </w:rPr>
+              <w:t>\</w:t>
+            </w:r>
+            <w:proofErr w:type="spellStart"/>
+            <w:r>
+              <w:rPr>
+                <w:rFonts w:ascii="Arial" w:hAnsi="Arial" w:cs="Arial"/>
+                <w:color w:val="222222"/>
+                <w:sz w:val="16"/>
+                <w:szCs w:val="16"/>
+                <w:shd w:val="clear" w:color="auto" w:fill="FFFFFF"/>
+              </w:rPr>
+              <w:t>D</w:t>
+            </w:r>
+            <w:r>
+              <w:rPr>
+                <w:rFonts w:ascii="Arial" w:hAnsi="Arial" w:cs="Arial"/>
+                <w:color w:val="222222"/>
+                <w:sz w:val="16"/>
+                <w:szCs w:val="16"/>
+                <w:shd w:val="clear" w:color="auto" w:fill="FFFFFF"/>
+              </w:rPr>
+              <w:t>iagramaDeClasesDeProyecto</w:t>
+            </w:r>
+            <w:proofErr w:type="spellEnd"/>
           </w:p>
         </w:tc>
         <w:tc>
@@ -2046,16 +2167,7 @@
                 <w:sz w:val="18"/>
                 <w:szCs w:val="18"/>
               </w:rPr>
-              <w:t>Realización completa y seguimiento de</w:t>
-            </w:r>
-            <w:r>
-              <w:rPr>
-                <w:rFonts w:cstheme="minorHAnsi"/>
-                <w:color w:val="000000"/>
-                <w:sz w:val="18"/>
-                <w:szCs w:val="18"/>
-              </w:rPr>
-              <w:t>l esqueleto.</w:t>
+              <w:t>Realización del diagrama de clases de compresión y descompresión.</w:t>
             </w:r>
           </w:p>
         </w:tc>
@@ -2078,39 +2190,1378 @@
                 <w:color w:val="000000"/>
                 <w:sz w:val="18"/>
                 <w:szCs w:val="18"/>
-                <w:lang w:val="en-US"/>
-              </w:rPr>
-            </w:pPr>
-            <w:r>
-              <w:rPr>
-                <w:rFonts w:cstheme="minorHAnsi"/>
-                <w:color w:val="000000"/>
-                <w:sz w:val="18"/>
-                <w:szCs w:val="18"/>
-                <w:lang w:val="en-US"/>
-              </w:rPr>
-              <w:t>S-02002</w:t>
-            </w:r>
-            <w:r>
-              <w:rPr>
-                <w:rFonts w:cstheme="minorHAnsi"/>
-                <w:color w:val="000000"/>
-                <w:sz w:val="18"/>
-                <w:szCs w:val="18"/>
-                <w:lang w:val="en-US"/>
-              </w:rPr>
-              <w:t>/</w:t>
-            </w:r>
-            <w:r>
-              <w:rPr>
-                <w:rFonts w:cstheme="minorHAnsi"/>
-                <w:color w:val="000000"/>
-                <w:sz w:val="18"/>
-                <w:szCs w:val="18"/>
-                <w:lang w:val="en-US"/>
-              </w:rPr>
-              <w:t>T-02003-001</w:t>
-            </w:r>
+              </w:rPr>
+            </w:pPr>
+          </w:p>
+        </w:tc>
+      </w:tr>
+      <w:tr>
+        <w:tc>
+          <w:tcPr>
+            <w:tcW w:w="1668" w:type="dxa"/>
+            <w:tcBorders>
+              <w:top w:val="single" w:sz="4" w:space="0" w:color="000000" w:themeColor="text1"/>
+              <w:left w:val="single" w:sz="4" w:space="0" w:color="000000" w:themeColor="text1"/>
+              <w:bottom w:val="single" w:sz="4" w:space="0" w:color="000000" w:themeColor="text1"/>
+              <w:right w:val="single" w:sz="4" w:space="0" w:color="000000" w:themeColor="text1"/>
+            </w:tcBorders>
+          </w:tcPr>
+          <w:p>
+            <w:pPr>
+              <w:pStyle w:val="Prrafodelista"/>
+              <w:ind w:left="0"/>
+              <w:rPr>
+                <w:rFonts w:cstheme="minorHAnsi"/>
+                <w:color w:val="000000"/>
+                <w:sz w:val="18"/>
+                <w:szCs w:val="18"/>
+              </w:rPr>
+            </w:pPr>
+            <w:r>
+              <w:rPr>
+                <w:rFonts w:cstheme="minorHAnsi"/>
+                <w:color w:val="000000"/>
+                <w:sz w:val="18"/>
+                <w:szCs w:val="18"/>
+              </w:rPr>
+              <w:t>Prueba05</w:t>
+            </w:r>
+          </w:p>
+        </w:tc>
+        <w:tc>
+          <w:tcPr>
+            <w:tcW w:w="2268" w:type="dxa"/>
+            <w:tcBorders>
+              <w:top w:val="single" w:sz="4" w:space="0" w:color="000000" w:themeColor="text1"/>
+              <w:left w:val="single" w:sz="4" w:space="0" w:color="000000" w:themeColor="text1"/>
+              <w:bottom w:val="single" w:sz="4" w:space="0" w:color="000000" w:themeColor="text1"/>
+              <w:right w:val="single" w:sz="4" w:space="0" w:color="000000" w:themeColor="text1"/>
+            </w:tcBorders>
+          </w:tcPr>
+          <w:p>
+            <w:pPr>
+              <w:pStyle w:val="Prrafodelista"/>
+              <w:ind w:left="0"/>
+              <w:rPr>
+                <w:rFonts w:ascii="Arial" w:hAnsi="Arial" w:cs="Arial"/>
+                <w:color w:val="222222"/>
+                <w:sz w:val="16"/>
+                <w:szCs w:val="16"/>
+                <w:shd w:val="clear" w:color="auto" w:fill="FFFFFF"/>
+                <w:lang w:val="en-US"/>
+              </w:rPr>
+            </w:pPr>
+            <w:r>
+              <w:rPr>
+                <w:rFonts w:ascii="Arial" w:hAnsi="Arial" w:cs="Arial"/>
+                <w:color w:val="222222"/>
+                <w:sz w:val="16"/>
+                <w:szCs w:val="16"/>
+                <w:shd w:val="clear" w:color="auto" w:fill="FFFFFF"/>
+                <w:lang w:val="en-US"/>
+              </w:rPr>
+              <w:t>..\branches\Branch_Tesis_Sprint01\Dev\CaptureModuleTests\KinectCaptureService\C_SharpTests\JulianPekerTests\prueba05</w:t>
+            </w:r>
+          </w:p>
+        </w:tc>
+        <w:tc>
+          <w:tcPr>
+            <w:tcW w:w="2835" w:type="dxa"/>
+            <w:tcBorders>
+              <w:top w:val="single" w:sz="4" w:space="0" w:color="000000" w:themeColor="text1"/>
+              <w:left w:val="single" w:sz="4" w:space="0" w:color="000000" w:themeColor="text1"/>
+              <w:bottom w:val="single" w:sz="4" w:space="0" w:color="000000" w:themeColor="text1"/>
+              <w:right w:val="single" w:sz="4" w:space="0" w:color="000000" w:themeColor="text1"/>
+            </w:tcBorders>
+          </w:tcPr>
+          <w:p>
+            <w:pPr>
+              <w:pStyle w:val="Prrafodelista"/>
+              <w:ind w:left="0"/>
+              <w:rPr>
+                <w:rFonts w:cstheme="minorHAnsi"/>
+                <w:color w:val="000000"/>
+                <w:sz w:val="18"/>
+                <w:szCs w:val="18"/>
+              </w:rPr>
+            </w:pPr>
+            <w:r>
+              <w:rPr>
+                <w:rFonts w:cstheme="minorHAnsi"/>
+                <w:color w:val="000000"/>
+                <w:sz w:val="18"/>
+                <w:szCs w:val="18"/>
+              </w:rPr>
+              <w:t>Realización completa y seguimiento de</w:t>
+            </w:r>
+            <w:r>
+              <w:rPr>
+                <w:rFonts w:cstheme="minorHAnsi"/>
+                <w:color w:val="000000"/>
+                <w:sz w:val="18"/>
+                <w:szCs w:val="18"/>
+              </w:rPr>
+              <w:t>l esqueleto.</w:t>
+            </w:r>
+          </w:p>
+        </w:tc>
+        <w:tc>
+          <w:tcPr>
+            <w:tcW w:w="2283" w:type="dxa"/>
+            <w:tcBorders>
+              <w:top w:val="single" w:sz="4" w:space="0" w:color="000000" w:themeColor="text1"/>
+              <w:left w:val="single" w:sz="4" w:space="0" w:color="000000" w:themeColor="text1"/>
+              <w:bottom w:val="single" w:sz="4" w:space="0" w:color="000000" w:themeColor="text1"/>
+              <w:right w:val="single" w:sz="4" w:space="0" w:color="000000" w:themeColor="text1"/>
+            </w:tcBorders>
+          </w:tcPr>
+          <w:p>
+            <w:pPr>
+              <w:pStyle w:val="Prrafodelista"/>
+              <w:ind w:left="0"/>
+              <w:rPr>
+                <w:rFonts w:cstheme="minorHAnsi"/>
+                <w:color w:val="000000"/>
+                <w:sz w:val="18"/>
+                <w:szCs w:val="18"/>
+              </w:rPr>
+            </w:pPr>
+            <w:r>
+              <w:rPr>
+                <w:rFonts w:cstheme="minorHAnsi"/>
+                <w:color w:val="000000"/>
+                <w:sz w:val="18"/>
+                <w:szCs w:val="18"/>
+              </w:rPr>
+              <w:t>S-02002/T-02003-001</w:t>
+            </w:r>
+          </w:p>
+        </w:tc>
+      </w:tr>
+      <w:tr>
+        <w:tc>
+          <w:tcPr>
+            <w:tcW w:w="1668" w:type="dxa"/>
+            <w:tcBorders>
+              <w:top w:val="single" w:sz="4" w:space="0" w:color="000000" w:themeColor="text1"/>
+              <w:left w:val="single" w:sz="4" w:space="0" w:color="000000" w:themeColor="text1"/>
+              <w:bottom w:val="single" w:sz="4" w:space="0" w:color="000000" w:themeColor="text1"/>
+              <w:right w:val="single" w:sz="4" w:space="0" w:color="000000" w:themeColor="text1"/>
+            </w:tcBorders>
+          </w:tcPr>
+          <w:p>
+            <w:pPr>
+              <w:pStyle w:val="Prrafodelista"/>
+              <w:ind w:left="0"/>
+              <w:rPr>
+                <w:rFonts w:cstheme="minorHAnsi"/>
+                <w:color w:val="000000"/>
+                <w:sz w:val="18"/>
+                <w:szCs w:val="18"/>
+              </w:rPr>
+            </w:pPr>
+            <w:r>
+              <w:rPr>
+                <w:rFonts w:cstheme="minorHAnsi"/>
+                <w:color w:val="000000"/>
+                <w:sz w:val="18"/>
+                <w:szCs w:val="18"/>
+              </w:rPr>
+              <w:t>PruebaCV06Compression</w:t>
+            </w:r>
+          </w:p>
+        </w:tc>
+        <w:tc>
+          <w:tcPr>
+            <w:tcW w:w="2268" w:type="dxa"/>
+            <w:tcBorders>
+              <w:top w:val="single" w:sz="4" w:space="0" w:color="000000" w:themeColor="text1"/>
+              <w:left w:val="single" w:sz="4" w:space="0" w:color="000000" w:themeColor="text1"/>
+              <w:bottom w:val="single" w:sz="4" w:space="0" w:color="000000" w:themeColor="text1"/>
+              <w:right w:val="single" w:sz="4" w:space="0" w:color="000000" w:themeColor="text1"/>
+            </w:tcBorders>
+          </w:tcPr>
+          <w:p>
+            <w:pPr>
+              <w:pStyle w:val="Prrafodelista"/>
+              <w:ind w:left="0"/>
+              <w:rPr>
+                <w:rFonts w:ascii="Arial" w:hAnsi="Arial" w:cs="Arial"/>
+                <w:color w:val="222222"/>
+                <w:sz w:val="16"/>
+                <w:szCs w:val="16"/>
+                <w:shd w:val="clear" w:color="auto" w:fill="FFFFFF"/>
+                <w:lang w:val="en-US"/>
+              </w:rPr>
+            </w:pPr>
+            <w:r>
+              <w:rPr>
+                <w:rFonts w:ascii="Arial" w:hAnsi="Arial" w:cs="Arial"/>
+                <w:color w:val="222222"/>
+                <w:sz w:val="16"/>
+                <w:szCs w:val="16"/>
+                <w:shd w:val="clear" w:color="auto" w:fill="FFFFFF"/>
+              </w:rPr>
+              <w:t>…\</w:t>
+            </w:r>
+            <w:proofErr w:type="spellStart"/>
+            <w:r>
+              <w:rPr>
+                <w:rFonts w:ascii="Arial" w:hAnsi="Arial" w:cs="Arial"/>
+                <w:color w:val="222222"/>
+                <w:sz w:val="16"/>
+                <w:szCs w:val="16"/>
+                <w:shd w:val="clear" w:color="auto" w:fill="FFFFFF"/>
+              </w:rPr>
+              <w:t>b</w:t>
+            </w:r>
+            <w:r>
+              <w:rPr>
+                <w:rFonts w:ascii="Arial" w:hAnsi="Arial" w:cs="Arial"/>
+                <w:color w:val="222222"/>
+                <w:sz w:val="16"/>
+                <w:szCs w:val="16"/>
+                <w:shd w:val="clear" w:color="auto" w:fill="FFFFFF"/>
+              </w:rPr>
+              <w:t>ranches</w:t>
+            </w:r>
+            <w:proofErr w:type="spellEnd"/>
+            <w:r>
+              <w:rPr>
+                <w:rFonts w:ascii="Arial" w:hAnsi="Arial" w:cs="Arial"/>
+                <w:color w:val="222222"/>
+                <w:sz w:val="16"/>
+                <w:szCs w:val="16"/>
+                <w:shd w:val="clear" w:color="auto" w:fill="FFFFFF"/>
+              </w:rPr>
+              <w:t>\Branch_Tesis_Sprint01</w:t>
+            </w:r>
+            <w:r>
+              <w:rPr>
+                <w:rFonts w:ascii="Arial" w:hAnsi="Arial" w:cs="Arial"/>
+                <w:color w:val="222222"/>
+                <w:sz w:val="16"/>
+                <w:szCs w:val="16"/>
+                <w:shd w:val="clear" w:color="auto" w:fill="FFFFFF"/>
+              </w:rPr>
+              <w:t>\</w:t>
+            </w:r>
+            <w:r>
+              <w:rPr>
+                <w:rFonts w:ascii="Arial" w:hAnsi="Arial" w:cs="Arial"/>
+                <w:color w:val="222222"/>
+                <w:sz w:val="16"/>
+                <w:szCs w:val="16"/>
+                <w:shd w:val="clear" w:color="auto" w:fill="FFFFFF"/>
+                <w:lang w:val="en-US"/>
+              </w:rPr>
+              <w:t>Dev\</w:t>
+            </w:r>
+            <w:r>
+              <w:rPr>
+                <w:rFonts w:ascii="Arial" w:hAnsi="Arial" w:cs="Arial"/>
+                <w:color w:val="222222"/>
+                <w:sz w:val="16"/>
+                <w:szCs w:val="16"/>
+                <w:shd w:val="clear" w:color="auto" w:fill="FFFFFF"/>
+                <w:lang w:val="en-US"/>
+              </w:rPr>
+              <w:t>Analisys</w:t>
+            </w:r>
+            <w:r>
+              <w:rPr>
+                <w:rFonts w:ascii="Arial" w:hAnsi="Arial" w:cs="Arial"/>
+                <w:color w:val="222222"/>
+                <w:sz w:val="16"/>
+                <w:szCs w:val="16"/>
+                <w:shd w:val="clear" w:color="auto" w:fill="FFFFFF"/>
+                <w:lang w:val="en-US"/>
+              </w:rPr>
+              <w:t>ModuleTests\</w:t>
+            </w:r>
+            <w:r>
+              <w:rPr>
+                <w:rFonts w:ascii="Arial" w:hAnsi="Arial" w:cs="Arial"/>
+                <w:color w:val="222222"/>
+                <w:sz w:val="16"/>
+                <w:szCs w:val="16"/>
+                <w:shd w:val="clear" w:color="auto" w:fill="FFFFFF"/>
+                <w:lang w:val="en-US"/>
+              </w:rPr>
+              <w:t>OpenCV</w:t>
+            </w:r>
+            <w:r>
+              <w:rPr>
+                <w:rFonts w:ascii="Arial" w:hAnsi="Arial" w:cs="Arial"/>
+                <w:color w:val="222222"/>
+                <w:sz w:val="16"/>
+                <w:szCs w:val="16"/>
+                <w:shd w:val="clear" w:color="auto" w:fill="FFFFFF"/>
+                <w:lang w:val="en-US"/>
+              </w:rPr>
+              <w:t>\</w:t>
+            </w:r>
+            <w:r>
+              <w:rPr>
+                <w:rFonts w:ascii="Arial" w:hAnsi="Arial" w:cs="Arial"/>
+                <w:color w:val="222222"/>
+                <w:sz w:val="16"/>
+                <w:szCs w:val="16"/>
+                <w:shd w:val="clear" w:color="auto" w:fill="FFFFFF"/>
+                <w:lang w:val="en-US"/>
+              </w:rPr>
+              <w:t>CPP</w:t>
+            </w:r>
+            <w:r>
+              <w:rPr>
+                <w:rFonts w:ascii="Arial" w:hAnsi="Arial" w:cs="Arial"/>
+                <w:color w:val="222222"/>
+                <w:sz w:val="16"/>
+                <w:szCs w:val="16"/>
+                <w:shd w:val="clear" w:color="auto" w:fill="FFFFFF"/>
+                <w:lang w:val="en-US"/>
+              </w:rPr>
+              <w:t>\</w:t>
+            </w:r>
+            <w:r>
+              <w:rPr>
+                <w:rFonts w:ascii="Arial" w:hAnsi="Arial" w:cs="Arial"/>
+                <w:color w:val="222222"/>
+                <w:sz w:val="16"/>
+                <w:szCs w:val="16"/>
+                <w:shd w:val="clear" w:color="auto" w:fill="FFFFFF"/>
+                <w:lang w:val="en-US"/>
+              </w:rPr>
+              <w:t>RodrigoLiberalTests</w:t>
+            </w:r>
+            <w:r>
+              <w:rPr>
+                <w:rFonts w:ascii="Arial" w:hAnsi="Arial" w:cs="Arial"/>
+                <w:color w:val="222222"/>
+                <w:sz w:val="16"/>
+                <w:szCs w:val="16"/>
+                <w:shd w:val="clear" w:color="auto" w:fill="FFFFFF"/>
+                <w:lang w:val="en-US"/>
+              </w:rPr>
+              <w:t>\</w:t>
+            </w:r>
+            <w:r>
+              <w:rPr>
+                <w:rFonts w:cstheme="minorHAnsi"/>
+                <w:color w:val="000000"/>
+                <w:sz w:val="18"/>
+                <w:szCs w:val="18"/>
+                <w:lang w:val="en-US"/>
+              </w:rPr>
+              <w:t>PruebaCV06Compression</w:t>
+            </w:r>
+          </w:p>
+        </w:tc>
+        <w:tc>
+          <w:tcPr>
+            <w:tcW w:w="2835" w:type="dxa"/>
+            <w:tcBorders>
+              <w:top w:val="single" w:sz="4" w:space="0" w:color="000000" w:themeColor="text1"/>
+              <w:left w:val="single" w:sz="4" w:space="0" w:color="000000" w:themeColor="text1"/>
+              <w:bottom w:val="single" w:sz="4" w:space="0" w:color="000000" w:themeColor="text1"/>
+              <w:right w:val="single" w:sz="4" w:space="0" w:color="000000" w:themeColor="text1"/>
+            </w:tcBorders>
+          </w:tcPr>
+          <w:p>
+            <w:pPr>
+              <w:pStyle w:val="Prrafodelista"/>
+              <w:ind w:left="0"/>
+              <w:rPr>
+                <w:rFonts w:cstheme="minorHAnsi"/>
+                <w:color w:val="000000"/>
+                <w:sz w:val="18"/>
+                <w:szCs w:val="18"/>
+              </w:rPr>
+            </w:pPr>
+            <w:r>
+              <w:rPr>
+                <w:rFonts w:cstheme="minorHAnsi"/>
+                <w:color w:val="000000"/>
+                <w:sz w:val="18"/>
+                <w:szCs w:val="18"/>
+              </w:rPr>
+              <w:t>Realización de funcionalidad de compresi</w:t>
+            </w:r>
+            <w:r>
+              <w:rPr>
+                <w:rFonts w:cstheme="minorHAnsi"/>
+                <w:color w:val="000000"/>
+                <w:sz w:val="18"/>
+                <w:szCs w:val="18"/>
+              </w:rPr>
+              <w:t>ón de imágenes.</w:t>
+            </w:r>
+          </w:p>
+        </w:tc>
+        <w:tc>
+          <w:tcPr>
+            <w:tcW w:w="2283" w:type="dxa"/>
+            <w:tcBorders>
+              <w:top w:val="single" w:sz="4" w:space="0" w:color="000000" w:themeColor="text1"/>
+              <w:left w:val="single" w:sz="4" w:space="0" w:color="000000" w:themeColor="text1"/>
+              <w:bottom w:val="single" w:sz="4" w:space="0" w:color="000000" w:themeColor="text1"/>
+              <w:right w:val="single" w:sz="4" w:space="0" w:color="000000" w:themeColor="text1"/>
+            </w:tcBorders>
+          </w:tcPr>
+          <w:p>
+            <w:pPr>
+              <w:pStyle w:val="Prrafodelista"/>
+              <w:ind w:left="0"/>
+              <w:rPr>
+                <w:rFonts w:cstheme="minorHAnsi"/>
+                <w:color w:val="000000"/>
+                <w:sz w:val="18"/>
+                <w:szCs w:val="18"/>
+              </w:rPr>
+            </w:pPr>
+          </w:p>
+        </w:tc>
+      </w:tr>
+      <w:tr>
+        <w:tc>
+          <w:tcPr>
+            <w:tcW w:w="1668" w:type="dxa"/>
+            <w:tcBorders>
+              <w:top w:val="single" w:sz="4" w:space="0" w:color="000000" w:themeColor="text1"/>
+              <w:left w:val="single" w:sz="4" w:space="0" w:color="000000" w:themeColor="text1"/>
+              <w:bottom w:val="single" w:sz="4" w:space="0" w:color="000000" w:themeColor="text1"/>
+              <w:right w:val="single" w:sz="4" w:space="0" w:color="000000" w:themeColor="text1"/>
+            </w:tcBorders>
+          </w:tcPr>
+          <w:p>
+            <w:pPr>
+              <w:pStyle w:val="Prrafodelista"/>
+              <w:ind w:left="0"/>
+              <w:rPr>
+                <w:rFonts w:cstheme="minorHAnsi"/>
+                <w:color w:val="000000"/>
+                <w:sz w:val="18"/>
+                <w:szCs w:val="18"/>
+              </w:rPr>
+            </w:pPr>
+            <w:r>
+              <w:rPr>
+                <w:rFonts w:cstheme="minorHAnsi"/>
+                <w:color w:val="000000"/>
+                <w:sz w:val="18"/>
+                <w:szCs w:val="18"/>
+              </w:rPr>
+              <w:t>PruebaCV07</w:t>
+            </w:r>
+            <w:r>
+              <w:rPr>
+                <w:rFonts w:cstheme="minorHAnsi"/>
+                <w:color w:val="000000"/>
+                <w:sz w:val="18"/>
+                <w:szCs w:val="18"/>
+              </w:rPr>
+              <w:t>UnCompression</w:t>
+            </w:r>
+          </w:p>
+        </w:tc>
+        <w:tc>
+          <w:tcPr>
+            <w:tcW w:w="2268" w:type="dxa"/>
+            <w:tcBorders>
+              <w:top w:val="single" w:sz="4" w:space="0" w:color="000000" w:themeColor="text1"/>
+              <w:left w:val="single" w:sz="4" w:space="0" w:color="000000" w:themeColor="text1"/>
+              <w:bottom w:val="single" w:sz="4" w:space="0" w:color="000000" w:themeColor="text1"/>
+              <w:right w:val="single" w:sz="4" w:space="0" w:color="000000" w:themeColor="text1"/>
+            </w:tcBorders>
+          </w:tcPr>
+          <w:p>
+            <w:pPr>
+              <w:pStyle w:val="Prrafodelista"/>
+              <w:ind w:left="0"/>
+              <w:rPr>
+                <w:rFonts w:ascii="Arial" w:hAnsi="Arial" w:cs="Arial"/>
+                <w:color w:val="222222"/>
+                <w:sz w:val="16"/>
+                <w:szCs w:val="16"/>
+                <w:shd w:val="clear" w:color="auto" w:fill="FFFFFF"/>
+                <w:lang w:val="en-US"/>
+              </w:rPr>
+            </w:pPr>
+            <w:r>
+              <w:rPr>
+                <w:rFonts w:ascii="Arial" w:hAnsi="Arial" w:cs="Arial"/>
+                <w:color w:val="222222"/>
+                <w:sz w:val="16"/>
+                <w:szCs w:val="16"/>
+                <w:shd w:val="clear" w:color="auto" w:fill="FFFFFF"/>
+                <w:lang w:val="en-US"/>
+              </w:rPr>
+              <w:t>…\branches\Branch_Tesis_Sprint01</w:t>
+            </w:r>
+            <w:r>
+              <w:rPr>
+                <w:rFonts w:ascii="Arial" w:hAnsi="Arial" w:cs="Arial"/>
+                <w:color w:val="222222"/>
+                <w:sz w:val="16"/>
+                <w:szCs w:val="16"/>
+                <w:shd w:val="clear" w:color="auto" w:fill="FFFFFF"/>
+                <w:lang w:val="en-US"/>
+              </w:rPr>
+              <w:t>\Dev\</w:t>
+            </w:r>
+            <w:r>
+              <w:rPr>
+                <w:rFonts w:ascii="Arial" w:hAnsi="Arial" w:cs="Arial"/>
+                <w:color w:val="222222"/>
+                <w:sz w:val="16"/>
+                <w:szCs w:val="16"/>
+                <w:shd w:val="clear" w:color="auto" w:fill="FFFFFF"/>
+                <w:lang w:val="en-US"/>
+              </w:rPr>
+              <w:t>Analisys</w:t>
+            </w:r>
+            <w:r>
+              <w:rPr>
+                <w:rFonts w:ascii="Arial" w:hAnsi="Arial" w:cs="Arial"/>
+                <w:color w:val="222222"/>
+                <w:sz w:val="16"/>
+                <w:szCs w:val="16"/>
+                <w:shd w:val="clear" w:color="auto" w:fill="FFFFFF"/>
+                <w:lang w:val="en-US"/>
+              </w:rPr>
+              <w:t>ModuleTests\</w:t>
+            </w:r>
+            <w:r>
+              <w:rPr>
+                <w:rFonts w:ascii="Arial" w:hAnsi="Arial" w:cs="Arial"/>
+                <w:color w:val="222222"/>
+                <w:sz w:val="16"/>
+                <w:szCs w:val="16"/>
+                <w:shd w:val="clear" w:color="auto" w:fill="FFFFFF"/>
+                <w:lang w:val="en-US"/>
+              </w:rPr>
+              <w:t>OpenCV</w:t>
+            </w:r>
+            <w:r>
+              <w:rPr>
+                <w:rFonts w:ascii="Arial" w:hAnsi="Arial" w:cs="Arial"/>
+                <w:color w:val="222222"/>
+                <w:sz w:val="16"/>
+                <w:szCs w:val="16"/>
+                <w:shd w:val="clear" w:color="auto" w:fill="FFFFFF"/>
+                <w:lang w:val="en-US"/>
+              </w:rPr>
+              <w:t>\</w:t>
+            </w:r>
+            <w:r>
+              <w:rPr>
+                <w:rFonts w:ascii="Arial" w:hAnsi="Arial" w:cs="Arial"/>
+                <w:color w:val="222222"/>
+                <w:sz w:val="16"/>
+                <w:szCs w:val="16"/>
+                <w:shd w:val="clear" w:color="auto" w:fill="FFFFFF"/>
+                <w:lang w:val="en-US"/>
+              </w:rPr>
+              <w:t>CPP</w:t>
+            </w:r>
+            <w:r>
+              <w:rPr>
+                <w:rFonts w:ascii="Arial" w:hAnsi="Arial" w:cs="Arial"/>
+                <w:color w:val="222222"/>
+                <w:sz w:val="16"/>
+                <w:szCs w:val="16"/>
+                <w:shd w:val="clear" w:color="auto" w:fill="FFFFFF"/>
+                <w:lang w:val="en-US"/>
+              </w:rPr>
+              <w:t>\</w:t>
+            </w:r>
+            <w:r>
+              <w:rPr>
+                <w:rFonts w:ascii="Arial" w:hAnsi="Arial" w:cs="Arial"/>
+                <w:color w:val="222222"/>
+                <w:sz w:val="16"/>
+                <w:szCs w:val="16"/>
+                <w:shd w:val="clear" w:color="auto" w:fill="FFFFFF"/>
+                <w:lang w:val="en-US"/>
+              </w:rPr>
+              <w:t>RodrigoLiberalTests</w:t>
+            </w:r>
+            <w:r>
+              <w:rPr>
+                <w:rFonts w:ascii="Arial" w:hAnsi="Arial" w:cs="Arial"/>
+                <w:color w:val="222222"/>
+                <w:sz w:val="16"/>
+                <w:szCs w:val="16"/>
+                <w:shd w:val="clear" w:color="auto" w:fill="FFFFFF"/>
+                <w:lang w:val="en-US"/>
+              </w:rPr>
+              <w:t>\</w:t>
+            </w:r>
+            <w:r>
+              <w:rPr>
+                <w:rFonts w:cstheme="minorHAnsi"/>
+                <w:color w:val="000000"/>
+                <w:sz w:val="18"/>
+                <w:szCs w:val="18"/>
+                <w:lang w:val="en-US"/>
+              </w:rPr>
+              <w:t>PruebaCV07Un</w:t>
+            </w:r>
+            <w:r>
+              <w:rPr>
+                <w:rFonts w:cstheme="minorHAnsi"/>
+                <w:color w:val="000000"/>
+                <w:sz w:val="18"/>
+                <w:szCs w:val="18"/>
+                <w:lang w:val="en-US"/>
+              </w:rPr>
+              <w:t>Compression</w:t>
+            </w:r>
+          </w:p>
+        </w:tc>
+        <w:tc>
+          <w:tcPr>
+            <w:tcW w:w="2835" w:type="dxa"/>
+            <w:tcBorders>
+              <w:top w:val="single" w:sz="4" w:space="0" w:color="000000" w:themeColor="text1"/>
+              <w:left w:val="single" w:sz="4" w:space="0" w:color="000000" w:themeColor="text1"/>
+              <w:bottom w:val="single" w:sz="4" w:space="0" w:color="000000" w:themeColor="text1"/>
+              <w:right w:val="single" w:sz="4" w:space="0" w:color="000000" w:themeColor="text1"/>
+            </w:tcBorders>
+          </w:tcPr>
+          <w:p>
+            <w:pPr>
+              <w:pStyle w:val="Prrafodelista"/>
+              <w:ind w:left="0"/>
+              <w:rPr>
+                <w:rFonts w:cstheme="minorHAnsi"/>
+                <w:color w:val="000000"/>
+                <w:sz w:val="18"/>
+                <w:szCs w:val="18"/>
+              </w:rPr>
+            </w:pPr>
+            <w:r>
+              <w:rPr>
+                <w:rFonts w:cstheme="minorHAnsi"/>
+                <w:color w:val="000000"/>
+                <w:sz w:val="18"/>
+                <w:szCs w:val="18"/>
+              </w:rPr>
+              <w:t xml:space="preserve">Realización de funcionalidad de </w:t>
+            </w:r>
+            <w:r>
+              <w:rPr>
+                <w:rFonts w:cstheme="minorHAnsi"/>
+                <w:color w:val="000000"/>
+                <w:sz w:val="18"/>
+                <w:szCs w:val="18"/>
+              </w:rPr>
+              <w:t>des</w:t>
+            </w:r>
+            <w:r>
+              <w:rPr>
+                <w:rFonts w:cstheme="minorHAnsi"/>
+                <w:color w:val="000000"/>
+                <w:sz w:val="18"/>
+                <w:szCs w:val="18"/>
+              </w:rPr>
+              <w:t>compresi</w:t>
+            </w:r>
+            <w:r>
+              <w:rPr>
+                <w:rFonts w:cstheme="minorHAnsi"/>
+                <w:color w:val="000000"/>
+                <w:sz w:val="18"/>
+                <w:szCs w:val="18"/>
+              </w:rPr>
+              <w:t>ón de imágenes.</w:t>
+            </w:r>
+          </w:p>
+        </w:tc>
+        <w:tc>
+          <w:tcPr>
+            <w:tcW w:w="2283" w:type="dxa"/>
+            <w:tcBorders>
+              <w:top w:val="single" w:sz="4" w:space="0" w:color="000000" w:themeColor="text1"/>
+              <w:left w:val="single" w:sz="4" w:space="0" w:color="000000" w:themeColor="text1"/>
+              <w:bottom w:val="single" w:sz="4" w:space="0" w:color="000000" w:themeColor="text1"/>
+              <w:right w:val="single" w:sz="4" w:space="0" w:color="000000" w:themeColor="text1"/>
+            </w:tcBorders>
+          </w:tcPr>
+          <w:p>
+            <w:pPr>
+              <w:pStyle w:val="Prrafodelista"/>
+              <w:ind w:left="0"/>
+              <w:rPr>
+                <w:rFonts w:cstheme="minorHAnsi"/>
+                <w:color w:val="000000"/>
+                <w:sz w:val="18"/>
+                <w:szCs w:val="18"/>
+              </w:rPr>
+            </w:pPr>
+          </w:p>
+        </w:tc>
+      </w:tr>
+      <w:tr>
+        <w:tc>
+          <w:tcPr>
+            <w:tcW w:w="1668" w:type="dxa"/>
+            <w:tcBorders>
+              <w:top w:val="single" w:sz="4" w:space="0" w:color="000000" w:themeColor="text1"/>
+              <w:left w:val="single" w:sz="4" w:space="0" w:color="000000" w:themeColor="text1"/>
+              <w:bottom w:val="single" w:sz="4" w:space="0" w:color="000000" w:themeColor="text1"/>
+              <w:right w:val="single" w:sz="4" w:space="0" w:color="000000" w:themeColor="text1"/>
+            </w:tcBorders>
+          </w:tcPr>
+          <w:p>
+            <w:pPr>
+              <w:pStyle w:val="Prrafodelista"/>
+              <w:ind w:left="0"/>
+              <w:rPr>
+                <w:rFonts w:cstheme="minorHAnsi"/>
+                <w:color w:val="000000"/>
+                <w:sz w:val="18"/>
+                <w:szCs w:val="18"/>
+              </w:rPr>
+            </w:pPr>
+            <w:proofErr w:type="spellStart"/>
+            <w:r>
+              <w:rPr>
+                <w:rFonts w:cstheme="minorHAnsi"/>
+                <w:color w:val="000000"/>
+                <w:sz w:val="18"/>
+                <w:szCs w:val="18"/>
+              </w:rPr>
+              <w:t>PruebaW</w:t>
+            </w:r>
+            <w:r>
+              <w:rPr>
+                <w:rFonts w:cstheme="minorHAnsi"/>
+                <w:color w:val="000000"/>
+                <w:sz w:val="18"/>
+                <w:szCs w:val="18"/>
+              </w:rPr>
+              <w:t>eb</w:t>
+            </w:r>
+            <w:proofErr w:type="spellEnd"/>
+          </w:p>
+        </w:tc>
+        <w:tc>
+          <w:tcPr>
+            <w:tcW w:w="2268" w:type="dxa"/>
+            <w:tcBorders>
+              <w:top w:val="single" w:sz="4" w:space="0" w:color="000000" w:themeColor="text1"/>
+              <w:left w:val="single" w:sz="4" w:space="0" w:color="000000" w:themeColor="text1"/>
+              <w:bottom w:val="single" w:sz="4" w:space="0" w:color="000000" w:themeColor="text1"/>
+              <w:right w:val="single" w:sz="4" w:space="0" w:color="000000" w:themeColor="text1"/>
+            </w:tcBorders>
+          </w:tcPr>
+          <w:p>
+            <w:pPr>
+              <w:pStyle w:val="Prrafodelista"/>
+              <w:ind w:left="0"/>
+              <w:rPr>
+                <w:rFonts w:ascii="Arial" w:hAnsi="Arial" w:cs="Arial"/>
+                <w:color w:val="222222"/>
+                <w:sz w:val="16"/>
+                <w:szCs w:val="16"/>
+                <w:shd w:val="clear" w:color="auto" w:fill="FFFFFF"/>
+                <w:lang w:val="en-US"/>
+              </w:rPr>
+            </w:pPr>
+            <w:r>
+              <w:rPr>
+                <w:rFonts w:ascii="Arial" w:hAnsi="Arial" w:cs="Arial"/>
+                <w:color w:val="222222"/>
+                <w:sz w:val="16"/>
+                <w:szCs w:val="16"/>
+                <w:shd w:val="clear" w:color="auto" w:fill="FFFFFF"/>
+                <w:lang w:val="en-US"/>
+              </w:rPr>
+              <w:t>…\branches\Branch_Tesis_Sprint01</w:t>
+            </w:r>
+            <w:r>
+              <w:rPr>
+                <w:rFonts w:ascii="Arial" w:hAnsi="Arial" w:cs="Arial"/>
+                <w:color w:val="222222"/>
+                <w:sz w:val="16"/>
+                <w:szCs w:val="16"/>
+                <w:shd w:val="clear" w:color="auto" w:fill="FFFFFF"/>
+                <w:lang w:val="en-US"/>
+              </w:rPr>
+              <w:t>\Dev\</w:t>
+            </w:r>
+            <w:r>
+              <w:rPr>
+                <w:rFonts w:ascii="Arial" w:hAnsi="Arial" w:cs="Arial"/>
+                <w:color w:val="222222"/>
+                <w:sz w:val="16"/>
+                <w:szCs w:val="16"/>
+                <w:shd w:val="clear" w:color="auto" w:fill="FFFFFF"/>
+                <w:lang w:val="en-US"/>
+              </w:rPr>
+              <w:t>WebModule</w:t>
+            </w:r>
+            <w:r>
+              <w:rPr>
+                <w:rFonts w:ascii="Arial" w:hAnsi="Arial" w:cs="Arial"/>
+                <w:color w:val="222222"/>
+                <w:sz w:val="16"/>
+                <w:szCs w:val="16"/>
+                <w:shd w:val="clear" w:color="auto" w:fill="FFFFFF"/>
+                <w:lang w:val="en-US"/>
+              </w:rPr>
+              <w:t>\</w:t>
+            </w:r>
+            <w:r>
+              <w:rPr>
+                <w:rFonts w:ascii="Arial" w:hAnsi="Arial" w:cs="Arial"/>
+                <w:color w:val="222222"/>
+                <w:sz w:val="16"/>
+                <w:szCs w:val="16"/>
+                <w:shd w:val="clear" w:color="auto" w:fill="FFFFFF"/>
+                <w:lang w:val="en-US"/>
+              </w:rPr>
+              <w:t>CSharp_ASP</w:t>
+            </w:r>
+            <w:r>
+              <w:rPr>
+                <w:rFonts w:ascii="Arial" w:hAnsi="Arial" w:cs="Arial"/>
+                <w:color w:val="222222"/>
+                <w:sz w:val="16"/>
+                <w:szCs w:val="16"/>
+                <w:shd w:val="clear" w:color="auto" w:fill="FFFFFF"/>
+                <w:lang w:val="en-US"/>
+              </w:rPr>
+              <w:t>\</w:t>
+            </w:r>
+            <w:r>
+              <w:rPr>
+                <w:rFonts w:ascii="Arial" w:hAnsi="Arial" w:cs="Arial"/>
+                <w:color w:val="222222"/>
+                <w:sz w:val="16"/>
+                <w:szCs w:val="16"/>
+                <w:shd w:val="clear" w:color="auto" w:fill="FFFFFF"/>
+                <w:lang w:val="en-US"/>
+              </w:rPr>
+              <w:t>DavidFernandezTests</w:t>
+            </w:r>
+            <w:r>
+              <w:rPr>
+                <w:rFonts w:ascii="Arial" w:hAnsi="Arial" w:cs="Arial"/>
+                <w:color w:val="222222"/>
+                <w:sz w:val="16"/>
+                <w:szCs w:val="16"/>
+                <w:shd w:val="clear" w:color="auto" w:fill="FFFFFF"/>
+                <w:lang w:val="en-US"/>
+              </w:rPr>
+              <w:t>\</w:t>
+            </w:r>
+            <w:r>
+              <w:rPr>
+                <w:rFonts w:cstheme="minorHAnsi"/>
+                <w:color w:val="000000"/>
+                <w:sz w:val="18"/>
+                <w:szCs w:val="18"/>
+                <w:lang w:val="en-US"/>
+              </w:rPr>
+              <w:t>Prueba01ASP</w:t>
+            </w:r>
+          </w:p>
+        </w:tc>
+        <w:tc>
+          <w:tcPr>
+            <w:tcW w:w="2835" w:type="dxa"/>
+            <w:tcBorders>
+              <w:top w:val="single" w:sz="4" w:space="0" w:color="000000" w:themeColor="text1"/>
+              <w:left w:val="single" w:sz="4" w:space="0" w:color="000000" w:themeColor="text1"/>
+              <w:bottom w:val="single" w:sz="4" w:space="0" w:color="000000" w:themeColor="text1"/>
+              <w:right w:val="single" w:sz="4" w:space="0" w:color="000000" w:themeColor="text1"/>
+            </w:tcBorders>
+          </w:tcPr>
+          <w:p>
+            <w:pPr>
+              <w:pStyle w:val="Prrafodelista"/>
+              <w:ind w:left="0"/>
+              <w:rPr>
+                <w:rFonts w:cstheme="minorHAnsi"/>
+                <w:color w:val="000000"/>
+                <w:sz w:val="18"/>
+                <w:szCs w:val="18"/>
+              </w:rPr>
+            </w:pPr>
+            <w:r>
+              <w:rPr>
+                <w:rFonts w:cstheme="minorHAnsi"/>
+                <w:color w:val="000000"/>
+                <w:sz w:val="18"/>
+                <w:szCs w:val="18"/>
+              </w:rPr>
+              <w:t xml:space="preserve">Investigación y generación </w:t>
+            </w:r>
+            <w:r>
+              <w:rPr>
+                <w:rFonts w:cstheme="minorHAnsi"/>
+                <w:color w:val="000000"/>
+                <w:sz w:val="18"/>
+                <w:szCs w:val="18"/>
+              </w:rPr>
+              <w:t>de interfaces WEB con WPF y BLEND.</w:t>
+            </w:r>
+          </w:p>
+        </w:tc>
+        <w:tc>
+          <w:tcPr>
+            <w:tcW w:w="2283" w:type="dxa"/>
+            <w:tcBorders>
+              <w:top w:val="single" w:sz="4" w:space="0" w:color="000000" w:themeColor="text1"/>
+              <w:left w:val="single" w:sz="4" w:space="0" w:color="000000" w:themeColor="text1"/>
+              <w:bottom w:val="single" w:sz="4" w:space="0" w:color="000000" w:themeColor="text1"/>
+              <w:right w:val="single" w:sz="4" w:space="0" w:color="000000" w:themeColor="text1"/>
+            </w:tcBorders>
+          </w:tcPr>
+          <w:p>
+            <w:pPr>
+              <w:pStyle w:val="Prrafodelista"/>
+              <w:ind w:left="0"/>
+              <w:rPr>
+                <w:rFonts w:cstheme="minorHAnsi"/>
+                <w:color w:val="000000"/>
+                <w:sz w:val="18"/>
+                <w:szCs w:val="18"/>
+              </w:rPr>
+            </w:pPr>
+          </w:p>
+        </w:tc>
+      </w:tr>
+      <w:tr>
+        <w:tc>
+          <w:tcPr>
+            <w:tcW w:w="1668" w:type="dxa"/>
+            <w:tcBorders>
+              <w:top w:val="single" w:sz="4" w:space="0" w:color="000000" w:themeColor="text1"/>
+              <w:left w:val="single" w:sz="4" w:space="0" w:color="000000" w:themeColor="text1"/>
+              <w:bottom w:val="single" w:sz="4" w:space="0" w:color="000000" w:themeColor="text1"/>
+              <w:right w:val="single" w:sz="4" w:space="0" w:color="000000" w:themeColor="text1"/>
+            </w:tcBorders>
+          </w:tcPr>
+          <w:p>
+            <w:pPr>
+              <w:pStyle w:val="Prrafodelista"/>
+              <w:ind w:left="0"/>
+              <w:rPr>
+                <w:rFonts w:cstheme="minorHAnsi"/>
+                <w:color w:val="000000"/>
+                <w:sz w:val="18"/>
+                <w:szCs w:val="18"/>
+                <w:lang w:val="en-US"/>
+              </w:rPr>
+            </w:pPr>
+            <w:r>
+              <w:rPr>
+                <w:rFonts w:cstheme="minorHAnsi"/>
+                <w:color w:val="000000"/>
+                <w:sz w:val="18"/>
+                <w:szCs w:val="18"/>
+                <w:lang w:val="en-US"/>
+              </w:rPr>
+              <w:t>SQLScript01</w:t>
+            </w:r>
+          </w:p>
+        </w:tc>
+        <w:tc>
+          <w:tcPr>
+            <w:tcW w:w="2268" w:type="dxa"/>
+            <w:tcBorders>
+              <w:top w:val="single" w:sz="4" w:space="0" w:color="000000" w:themeColor="text1"/>
+              <w:left w:val="single" w:sz="4" w:space="0" w:color="000000" w:themeColor="text1"/>
+              <w:bottom w:val="single" w:sz="4" w:space="0" w:color="000000" w:themeColor="text1"/>
+              <w:right w:val="single" w:sz="4" w:space="0" w:color="000000" w:themeColor="text1"/>
+            </w:tcBorders>
+          </w:tcPr>
+          <w:p>
+            <w:pPr>
+              <w:pStyle w:val="Prrafodelista"/>
+              <w:ind w:left="0"/>
+              <w:rPr>
+                <w:rFonts w:ascii="Arial" w:hAnsi="Arial" w:cs="Arial"/>
+                <w:color w:val="222222"/>
+                <w:sz w:val="16"/>
+                <w:szCs w:val="16"/>
+                <w:shd w:val="clear" w:color="auto" w:fill="FFFFFF"/>
+                <w:lang w:val="en-US"/>
+              </w:rPr>
+            </w:pPr>
+            <w:r>
+              <w:rPr>
+                <w:rFonts w:ascii="Arial" w:hAnsi="Arial" w:cs="Arial"/>
+                <w:color w:val="222222"/>
+                <w:sz w:val="16"/>
+                <w:szCs w:val="16"/>
+                <w:shd w:val="clear" w:color="auto" w:fill="FFFFFF"/>
+                <w:lang w:val="en-US"/>
+              </w:rPr>
+              <w:t>…\branches\Branch_Tesis_Sprint01\Dev\DBModule</w:t>
+            </w:r>
+            <w:r>
+              <w:rPr>
+                <w:rFonts w:ascii="Arial" w:hAnsi="Arial" w:cs="Arial"/>
+                <w:color w:val="222222"/>
+                <w:sz w:val="16"/>
+                <w:szCs w:val="16"/>
+                <w:shd w:val="clear" w:color="auto" w:fill="FFFFFF"/>
+                <w:lang w:val="en-US"/>
+              </w:rPr>
+              <w:t>\</w:t>
+            </w:r>
+            <w:r>
+              <w:rPr>
+                <w:rFonts w:ascii="Arial" w:hAnsi="Arial" w:cs="Arial"/>
+                <w:color w:val="222222"/>
+                <w:sz w:val="16"/>
+                <w:szCs w:val="16"/>
+                <w:shd w:val="clear" w:color="auto" w:fill="FFFFFF"/>
+                <w:lang w:val="en-US"/>
+              </w:rPr>
+              <w:t>SQLSERVER2008</w:t>
+            </w:r>
+            <w:r>
+              <w:rPr>
+                <w:rFonts w:ascii="Arial" w:hAnsi="Arial" w:cs="Arial"/>
+                <w:color w:val="222222"/>
+                <w:sz w:val="16"/>
+                <w:szCs w:val="16"/>
+                <w:shd w:val="clear" w:color="auto" w:fill="FFFFFF"/>
+                <w:lang w:val="en-US"/>
+              </w:rPr>
+              <w:t>\</w:t>
+            </w:r>
+            <w:r>
+              <w:rPr>
+                <w:rFonts w:ascii="Arial" w:hAnsi="Arial" w:cs="Arial"/>
+                <w:color w:val="222222"/>
+                <w:sz w:val="16"/>
+                <w:szCs w:val="16"/>
+                <w:shd w:val="clear" w:color="auto" w:fill="FFFFFF"/>
+                <w:lang w:val="en-US"/>
+              </w:rPr>
+              <w:t>CarlosKapicaScripts</w:t>
+            </w:r>
+            <w:r>
+              <w:rPr>
+                <w:rFonts w:ascii="Arial" w:hAnsi="Arial" w:cs="Arial"/>
+                <w:color w:val="222222"/>
+                <w:sz w:val="16"/>
+                <w:szCs w:val="16"/>
+                <w:shd w:val="clear" w:color="auto" w:fill="FFFFFF"/>
+                <w:lang w:val="en-US"/>
+              </w:rPr>
+              <w:t>\</w:t>
+            </w:r>
+            <w:r>
+              <w:rPr>
+                <w:rFonts w:ascii="Arial" w:hAnsi="Arial" w:cs="Arial"/>
+                <w:color w:val="222222"/>
+                <w:sz w:val="16"/>
+                <w:szCs w:val="16"/>
+                <w:shd w:val="clear" w:color="auto" w:fill="FFFFFF"/>
+                <w:lang w:val="en-US"/>
+              </w:rPr>
+              <w:t>SQL</w:t>
+            </w:r>
+            <w:r>
+              <w:rPr>
+                <w:rFonts w:cstheme="minorHAnsi"/>
+                <w:color w:val="000000"/>
+                <w:sz w:val="18"/>
+                <w:szCs w:val="18"/>
+                <w:lang w:val="en-US"/>
+              </w:rPr>
+              <w:t>Script01</w:t>
+            </w:r>
+          </w:p>
+        </w:tc>
+        <w:tc>
+          <w:tcPr>
+            <w:tcW w:w="2835" w:type="dxa"/>
+            <w:tcBorders>
+              <w:top w:val="single" w:sz="4" w:space="0" w:color="000000" w:themeColor="text1"/>
+              <w:left w:val="single" w:sz="4" w:space="0" w:color="000000" w:themeColor="text1"/>
+              <w:bottom w:val="single" w:sz="4" w:space="0" w:color="000000" w:themeColor="text1"/>
+              <w:right w:val="single" w:sz="4" w:space="0" w:color="000000" w:themeColor="text1"/>
+            </w:tcBorders>
+          </w:tcPr>
+          <w:p>
+            <w:pPr>
+              <w:pStyle w:val="Prrafodelista"/>
+              <w:ind w:left="0"/>
+              <w:rPr>
+                <w:rFonts w:cstheme="minorHAnsi"/>
+                <w:color w:val="000000"/>
+                <w:sz w:val="18"/>
+                <w:szCs w:val="18"/>
+              </w:rPr>
+            </w:pPr>
+            <w:r>
+              <w:rPr>
+                <w:rFonts w:cstheme="minorHAnsi"/>
+                <w:color w:val="000000"/>
+                <w:sz w:val="18"/>
+                <w:szCs w:val="18"/>
+              </w:rPr>
+              <w:t xml:space="preserve">Realización de </w:t>
+            </w:r>
+            <w:r>
+              <w:rPr>
+                <w:rFonts w:cstheme="minorHAnsi"/>
+                <w:color w:val="000000"/>
+                <w:sz w:val="18"/>
+                <w:szCs w:val="18"/>
+              </w:rPr>
+              <w:t>script</w:t>
+            </w:r>
+            <w:r>
+              <w:rPr>
+                <w:rFonts w:cstheme="minorHAnsi"/>
+                <w:color w:val="000000"/>
+                <w:sz w:val="18"/>
+                <w:szCs w:val="18"/>
+              </w:rPr>
+              <w:t xml:space="preserve"> de base de datos con pruebas de im</w:t>
+            </w:r>
+            <w:r>
+              <w:rPr>
+                <w:rFonts w:cstheme="minorHAnsi"/>
+                <w:color w:val="000000"/>
+                <w:sz w:val="18"/>
+                <w:szCs w:val="18"/>
+              </w:rPr>
+              <w:t>ágenes.</w:t>
+            </w:r>
+          </w:p>
+        </w:tc>
+        <w:tc>
+          <w:tcPr>
+            <w:tcW w:w="2283" w:type="dxa"/>
+            <w:tcBorders>
+              <w:top w:val="single" w:sz="4" w:space="0" w:color="000000" w:themeColor="text1"/>
+              <w:left w:val="single" w:sz="4" w:space="0" w:color="000000" w:themeColor="text1"/>
+              <w:bottom w:val="single" w:sz="4" w:space="0" w:color="000000" w:themeColor="text1"/>
+              <w:right w:val="single" w:sz="4" w:space="0" w:color="000000" w:themeColor="text1"/>
+            </w:tcBorders>
+          </w:tcPr>
+          <w:p>
+            <w:pPr>
+              <w:pStyle w:val="Prrafodelista"/>
+              <w:ind w:left="0"/>
+              <w:rPr>
+                <w:rFonts w:cstheme="minorHAnsi"/>
+                <w:color w:val="000000"/>
+                <w:sz w:val="18"/>
+                <w:szCs w:val="18"/>
+              </w:rPr>
+            </w:pPr>
+          </w:p>
+        </w:tc>
+      </w:tr>
+      <w:tr>
+        <w:tc>
+          <w:tcPr>
+            <w:tcW w:w="1668" w:type="dxa"/>
+            <w:tcBorders>
+              <w:top w:val="single" w:sz="4" w:space="0" w:color="000000" w:themeColor="text1"/>
+              <w:left w:val="single" w:sz="4" w:space="0" w:color="000000" w:themeColor="text1"/>
+              <w:bottom w:val="single" w:sz="4" w:space="0" w:color="000000" w:themeColor="text1"/>
+              <w:right w:val="single" w:sz="4" w:space="0" w:color="000000" w:themeColor="text1"/>
+            </w:tcBorders>
+          </w:tcPr>
+          <w:p>
+            <w:pPr>
+              <w:pStyle w:val="Prrafodelista"/>
+              <w:ind w:left="0"/>
+              <w:rPr>
+                <w:rFonts w:cstheme="minorHAnsi"/>
+                <w:color w:val="000000"/>
+                <w:sz w:val="18"/>
+                <w:szCs w:val="18"/>
+                <w:lang w:val="en-US"/>
+              </w:rPr>
+            </w:pPr>
+            <w:r>
+              <w:rPr>
+                <w:rFonts w:cstheme="minorHAnsi"/>
+                <w:color w:val="000000"/>
+                <w:sz w:val="18"/>
+                <w:szCs w:val="18"/>
+                <w:lang w:val="en-US"/>
+              </w:rPr>
+              <w:t>Moldel01</w:t>
+            </w:r>
+          </w:p>
+        </w:tc>
+        <w:tc>
+          <w:tcPr>
+            <w:tcW w:w="2268" w:type="dxa"/>
+            <w:tcBorders>
+              <w:top w:val="single" w:sz="4" w:space="0" w:color="000000" w:themeColor="text1"/>
+              <w:left w:val="single" w:sz="4" w:space="0" w:color="000000" w:themeColor="text1"/>
+              <w:bottom w:val="single" w:sz="4" w:space="0" w:color="000000" w:themeColor="text1"/>
+              <w:right w:val="single" w:sz="4" w:space="0" w:color="000000" w:themeColor="text1"/>
+            </w:tcBorders>
+          </w:tcPr>
+          <w:p>
+            <w:pPr>
+              <w:pStyle w:val="Prrafodelista"/>
+              <w:ind w:left="0"/>
+              <w:rPr>
+                <w:rFonts w:ascii="Arial" w:hAnsi="Arial" w:cs="Arial"/>
+                <w:color w:val="222222"/>
+                <w:sz w:val="16"/>
+                <w:szCs w:val="16"/>
+                <w:shd w:val="clear" w:color="auto" w:fill="FFFFFF"/>
+                <w:lang w:val="en-US"/>
+              </w:rPr>
+            </w:pPr>
+            <w:r>
+              <w:rPr>
+                <w:rFonts w:ascii="Arial" w:hAnsi="Arial" w:cs="Arial"/>
+                <w:color w:val="222222"/>
+                <w:sz w:val="16"/>
+                <w:szCs w:val="16"/>
+                <w:shd w:val="clear" w:color="auto" w:fill="FFFFFF"/>
+                <w:lang w:val="en-US"/>
+              </w:rPr>
+              <w:t>…\branches\Branch_Tesis_Sprint01\Dev\DBModule</w:t>
+            </w:r>
+            <w:r>
+              <w:rPr>
+                <w:rFonts w:ascii="Arial" w:hAnsi="Arial" w:cs="Arial"/>
+                <w:color w:val="222222"/>
+                <w:sz w:val="16"/>
+                <w:szCs w:val="16"/>
+                <w:shd w:val="clear" w:color="auto" w:fill="FFFFFF"/>
+                <w:lang w:val="en-US"/>
+              </w:rPr>
+              <w:t>\</w:t>
+            </w:r>
+            <w:r>
+              <w:rPr>
+                <w:rFonts w:ascii="Arial" w:hAnsi="Arial" w:cs="Arial"/>
+                <w:color w:val="222222"/>
+                <w:sz w:val="16"/>
+                <w:szCs w:val="16"/>
+                <w:shd w:val="clear" w:color="auto" w:fill="FFFFFF"/>
+                <w:lang w:val="en-US"/>
+              </w:rPr>
+              <w:t>SQLSERVER2008</w:t>
+            </w:r>
+            <w:r>
+              <w:rPr>
+                <w:rFonts w:ascii="Arial" w:hAnsi="Arial" w:cs="Arial"/>
+                <w:color w:val="222222"/>
+                <w:sz w:val="16"/>
+                <w:szCs w:val="16"/>
+                <w:shd w:val="clear" w:color="auto" w:fill="FFFFFF"/>
+                <w:lang w:val="en-US"/>
+              </w:rPr>
+              <w:t>\</w:t>
+            </w:r>
+            <w:r>
+              <w:rPr>
+                <w:rFonts w:ascii="Arial" w:hAnsi="Arial" w:cs="Arial"/>
+                <w:color w:val="222222"/>
+                <w:sz w:val="16"/>
+                <w:szCs w:val="16"/>
+                <w:shd w:val="clear" w:color="auto" w:fill="FFFFFF"/>
+                <w:lang w:val="en-US"/>
+              </w:rPr>
+              <w:t>CarlosKapicaScripts</w:t>
+            </w:r>
+            <w:r>
+              <w:rPr>
+                <w:rFonts w:ascii="Arial" w:hAnsi="Arial" w:cs="Arial"/>
+                <w:color w:val="222222"/>
+                <w:sz w:val="16"/>
+                <w:szCs w:val="16"/>
+                <w:shd w:val="clear" w:color="auto" w:fill="FFFFFF"/>
+                <w:lang w:val="en-US"/>
+              </w:rPr>
+              <w:t>\</w:t>
+            </w:r>
+            <w:r>
+              <w:rPr>
+                <w:rFonts w:cstheme="minorHAnsi"/>
+                <w:color w:val="000000"/>
+                <w:sz w:val="18"/>
+                <w:szCs w:val="18"/>
+                <w:lang w:val="en-US"/>
+              </w:rPr>
+              <w:t>Model01</w:t>
+            </w:r>
+          </w:p>
+        </w:tc>
+        <w:tc>
+          <w:tcPr>
+            <w:tcW w:w="2835" w:type="dxa"/>
+            <w:tcBorders>
+              <w:top w:val="single" w:sz="4" w:space="0" w:color="000000" w:themeColor="text1"/>
+              <w:left w:val="single" w:sz="4" w:space="0" w:color="000000" w:themeColor="text1"/>
+              <w:bottom w:val="single" w:sz="4" w:space="0" w:color="000000" w:themeColor="text1"/>
+              <w:right w:val="single" w:sz="4" w:space="0" w:color="000000" w:themeColor="text1"/>
+            </w:tcBorders>
+          </w:tcPr>
+          <w:p>
+            <w:pPr>
+              <w:pStyle w:val="Prrafodelista"/>
+              <w:ind w:left="0"/>
+              <w:rPr>
+                <w:rFonts w:cstheme="minorHAnsi"/>
+                <w:color w:val="000000"/>
+                <w:sz w:val="18"/>
+                <w:szCs w:val="18"/>
+              </w:rPr>
+            </w:pPr>
+            <w:r>
+              <w:rPr>
+                <w:rFonts w:cstheme="minorHAnsi"/>
+                <w:color w:val="000000"/>
+                <w:sz w:val="18"/>
+                <w:szCs w:val="18"/>
+              </w:rPr>
+              <w:t xml:space="preserve">Realización de </w:t>
+            </w:r>
+            <w:r>
+              <w:rPr>
+                <w:rFonts w:cstheme="minorHAnsi"/>
+                <w:color w:val="000000"/>
+                <w:sz w:val="18"/>
+                <w:szCs w:val="18"/>
+              </w:rPr>
+              <w:t>modelo de base de datos.</w:t>
+            </w:r>
+          </w:p>
+        </w:tc>
+        <w:tc>
+          <w:tcPr>
+            <w:tcW w:w="2283" w:type="dxa"/>
+            <w:tcBorders>
+              <w:top w:val="single" w:sz="4" w:space="0" w:color="000000" w:themeColor="text1"/>
+              <w:left w:val="single" w:sz="4" w:space="0" w:color="000000" w:themeColor="text1"/>
+              <w:bottom w:val="single" w:sz="4" w:space="0" w:color="000000" w:themeColor="text1"/>
+              <w:right w:val="single" w:sz="4" w:space="0" w:color="000000" w:themeColor="text1"/>
+            </w:tcBorders>
+          </w:tcPr>
+          <w:p>
+            <w:pPr>
+              <w:pStyle w:val="Prrafodelista"/>
+              <w:ind w:left="0"/>
+              <w:rPr>
+                <w:rFonts w:cstheme="minorHAnsi"/>
+                <w:color w:val="000000"/>
+                <w:sz w:val="18"/>
+                <w:szCs w:val="18"/>
+              </w:rPr>
+            </w:pPr>
           </w:p>
         </w:tc>
       </w:tr>
@@ -2119,13 +3570,11 @@
       <w:pPr>
         <w:rPr>
           <w:b/>
-          <w:lang w:val="en-US"/>
         </w:rPr>
       </w:pPr>
       <w:r>
         <w:rPr>
           <w:b/>
-          <w:lang w:val="en-US"/>
         </w:rPr>
         <w:t xml:space="preserve">                                 </w:t>
       </w:r>
@@ -2134,13 +3583,11 @@
       <w:pPr>
         <w:rPr>
           <w:b/>
-          <w:lang w:val="en-US"/>
         </w:rPr>
       </w:pPr>
       <w:r>
         <w:rPr>
           <w:b/>
-          <w:lang w:val="en-US"/>
         </w:rPr>
         <w:t xml:space="preserve">                                    </w:t>
       </w:r>
@@ -2149,7 +3596,6 @@
       <w:pPr>
         <w:rPr>
           <w:b/>
-          <w:lang w:val="en-US"/>
         </w:rPr>
       </w:pPr>
     </w:p>
@@ -2711,4 +4157,16 @@
   <a:objectDefaults/>
   <a:extraClrSchemeLst/>
 </a:theme>
+</file>
+
+<file path=customXml/item1.xml><?xml version="1.0" encoding="utf-8"?>
+<b:Sources xmlns:b="http://schemas.openxmlformats.org/officeDocument/2006/bibliography" xmlns="http://schemas.openxmlformats.org/officeDocument/2006/bibliography" SelectedStyle="\APA.XSL" StyleName="APA"/>
+</file>
+
+<file path=customXml/itemProps1.xml><?xml version="1.0" encoding="utf-8"?>
+<ds:datastoreItem xmlns:ds="http://schemas.openxmlformats.org/officeDocument/2006/customXml" ds:itemID="{EF64A085-C472-4ABD-A41E-855486DFF779}">
+  <ds:schemaRefs>
+    <ds:schemaRef ds:uri="http://schemas.openxmlformats.org/officeDocument/2006/bibliography"/>
+  </ds:schemaRefs>
+</ds:datastoreItem>
 </file>
</xml_diff>

<commit_message>
Se actualiza Planilla de Avance de Proyecto3.docx
</commit_message>
<xml_diff>
--- a/Proyecto final/SprintsDevelopment/Branch 02/Planilla de Avance de Proyecto3.docx
+++ b/Proyecto final/SprintsDevelopment/Branch 02/Planilla de Avance de Proyecto3.docx
@@ -1,6 +1,6 @@
 
 <file path=word/document.xml><?xml version="1.0" encoding="utf-8"?>
-<w:document xmlns:ve="http://schemas.openxmlformats.org/markup-compatibility/2006" xmlns:o="urn:schemas-microsoft-com:office:office" xmlns:r="http://schemas.openxmlformats.org/officeDocument/2006/relationships" xmlns:m="http://schemas.openxmlformats.org/officeDocument/2006/math" xmlns:v="urn:schemas-microsoft-com:vml" xmlns:wp="http://schemas.openxmlformats.org/drawingml/2006/wordprocessingDrawing" xmlns:w10="urn:schemas-microsoft-com:office:word" xmlns:w="http://schemas.openxmlformats.org/wordprocessingml/2006/main" xmlns:wne="http://schemas.microsoft.com/office/word/2006/wordml">
+<w:document xmlns:wpc="http://schemas.microsoft.com/office/word/2010/wordprocessingCanvas" xmlns:mc="http://schemas.openxmlformats.org/markup-compatibility/2006" xmlns:o="urn:schemas-microsoft-com:office:office" xmlns:r="http://schemas.openxmlformats.org/officeDocument/2006/relationships" xmlns:m="http://schemas.openxmlformats.org/officeDocument/2006/math" xmlns:v="urn:schemas-microsoft-com:vml" xmlns:wp14="http://schemas.microsoft.com/office/word/2010/wordprocessingDrawing" xmlns:wp="http://schemas.openxmlformats.org/drawingml/2006/wordprocessingDrawing" xmlns:w10="urn:schemas-microsoft-com:office:word" xmlns:w="http://schemas.openxmlformats.org/wordprocessingml/2006/main" xmlns:w14="http://schemas.microsoft.com/office/word/2010/wordml" xmlns:wpg="http://schemas.microsoft.com/office/word/2010/wordprocessingGroup" xmlns:wpi="http://schemas.microsoft.com/office/word/2010/wordprocessingInk" xmlns:wne="http://schemas.microsoft.com/office/word/2006/wordml" xmlns:wps="http://schemas.microsoft.com/office/word/2010/wordprocessingShape" mc:Ignorable="w14 wp14">
   <w:body>
     <w:p>
       <w:pPr>
@@ -32,52 +32,30 @@
       </w:pPr>
       <w:r>
         <w:rPr>
+          <w:b/>
           <w:lang w:val="es-ES"/>
         </w:rPr>
         <w:t>Grupo</w:t>
       </w:r>
-      <w:proofErr w:type="gramStart"/>
-      <w:r>
-        <w:rPr>
-          <w:lang w:val="es-ES"/>
-        </w:rPr>
-        <w:t xml:space="preserve">:  </w:t>
-      </w:r>
-      <w:r>
-        <w:rPr>
-          <w:lang w:val="es-ES"/>
-        </w:rPr>
-        <w:t>4</w:t>
-      </w:r>
-      <w:proofErr w:type="gramEnd"/>
+      <w:r>
+        <w:rPr>
+          <w:b/>
+          <w:lang w:val="es-ES"/>
+        </w:rPr>
+        <w:t>:</w:t>
+      </w:r>
+      <w:r>
+        <w:rPr>
+          <w:lang w:val="es-ES"/>
+        </w:rPr>
+        <w:t xml:space="preserve"> 4</w:t>
+      </w:r>
       <w:r>
         <w:rPr>
           <w:lang w:val="es-ES"/>
         </w:rPr>
         <w:t xml:space="preserve">  </w:t>
       </w:r>
-      <w:proofErr w:type="spellStart"/>
-      <w:r>
-        <w:rPr>
-          <w:lang w:val="es-ES"/>
-        </w:rPr>
-        <w:t>Kapica</w:t>
-      </w:r>
-      <w:proofErr w:type="spellEnd"/>
-      <w:r>
-        <w:rPr>
-          <w:lang w:val="es-ES"/>
-        </w:rPr>
-        <w:t>-Liberal-</w:t>
-      </w:r>
-      <w:proofErr w:type="spellStart"/>
-      <w:r>
-        <w:rPr>
-          <w:lang w:val="es-ES"/>
-        </w:rPr>
-        <w:t>Peker</w:t>
-      </w:r>
-      <w:proofErr w:type="spellEnd"/>
       <w:r>
         <w:rPr>
           <w:lang w:val="es-ES"/>
@@ -88,16 +66,63 @@
         <w:rPr>
           <w:lang w:val="es-ES"/>
         </w:rPr>
+        <w:t>Kapica-Liberal-Peker-</w:t>
+      </w:r>
+      <w:r>
+        <w:rPr>
+          <w:lang w:val="es-ES"/>
+        </w:rPr>
         <w:t xml:space="preserve"> </w:t>
       </w:r>
-      <w:proofErr w:type="spellStart"/>
-      <w:r>
-        <w:rPr>
-          <w:lang w:val="es-ES"/>
-        </w:rPr>
-        <w:t>Fernandez</w:t>
-      </w:r>
-      <w:proofErr w:type="spellEnd"/>
+      <w:r>
+        <w:rPr>
+          <w:lang w:val="es-ES"/>
+        </w:rPr>
+        <w:t>Fernández</w:t>
+      </w:r>
+      <w:r>
+        <w:rPr>
+          <w:lang w:val="es-ES"/>
+        </w:rPr>
+        <w:t xml:space="preserve"> </w:t>
+      </w:r>
+      <w:r>
+        <w:rPr>
+          <w:lang w:val="es-ES"/>
+        </w:rPr>
+        <w:t>-</w:t>
+      </w:r>
+      <w:r>
+        <w:rPr>
+          <w:lang w:val="es-ES"/>
+        </w:rPr>
+        <w:t xml:space="preserve"> </w:t>
+      </w:r>
+      <w:r>
+        <w:rPr>
+          <w:lang w:val="es-ES"/>
+        </w:rPr>
+        <w:t xml:space="preserve"> </w:t>
+      </w:r>
+      <w:r>
+        <w:rPr>
+          <w:b/>
+          <w:lang w:val="es-ES"/>
+        </w:rPr>
+        <w:t>Sistema:</w:t>
+      </w:r>
+      <w:r>
+        <w:rPr>
+          <w:lang w:val="es-ES"/>
+        </w:rPr>
+        <w:t xml:space="preserve"> </w:t>
+      </w:r>
+      <w:r>
+        <w:rPr>
+          <w:lang w:val="es-ES"/>
+        </w:rPr>
+        <w:t>Optical Marketing</w:t>
+      </w:r>
       <w:r>
         <w:rPr>
           <w:lang w:val="es-ES"/>
@@ -108,51 +133,20 @@
         <w:rPr>
           <w:lang w:val="es-ES"/>
         </w:rPr>
-        <w:t xml:space="preserve"> </w:t>
-      </w:r>
-      <w:r>
-        <w:rPr>
-          <w:lang w:val="es-ES"/>
-        </w:rPr>
-        <w:t xml:space="preserve">Sistema: </w:t>
-      </w:r>
-      <w:proofErr w:type="spellStart"/>
-      <w:r>
-        <w:rPr>
-          <w:lang w:val="es-ES"/>
-        </w:rPr>
-        <w:t>Optical</w:t>
-      </w:r>
-      <w:proofErr w:type="spellEnd"/>
-      <w:r>
-        <w:rPr>
-          <w:lang w:val="es-ES"/>
-        </w:rPr>
-        <w:t xml:space="preserve"> Marketing</w:t>
-      </w:r>
-      <w:r>
-        <w:rPr>
-          <w:lang w:val="es-ES"/>
-        </w:rPr>
-        <w:t xml:space="preserve">    </w:t>
-      </w:r>
-      <w:r>
-        <w:rPr>
-          <w:lang w:val="es-ES"/>
-        </w:rPr>
-        <w:t xml:space="preserve"> </w:t>
-      </w:r>
-      <w:r>
-        <w:rPr>
-          <w:lang w:val="es-ES"/>
-        </w:rPr>
         <w:t xml:space="preserve">      </w:t>
       </w:r>
       <w:r>
         <w:rPr>
-          <w:lang w:val="es-ES"/>
-        </w:rPr>
-        <w:t xml:space="preserve">Fecha:   </w:t>
+          <w:b/>
+          <w:lang w:val="es-ES"/>
+        </w:rPr>
+        <w:t>Fecha:</w:t>
+      </w:r>
+      <w:r>
+        <w:rPr>
+          <w:lang w:val="es-ES"/>
+        </w:rPr>
+        <w:t xml:space="preserve">   </w:t>
       </w:r>
       <w:r>
         <w:rPr>
@@ -197,20 +191,12 @@
         </w:rPr>
         <w:t>Sprint</w:t>
       </w:r>
-      <w:proofErr w:type="gramStart"/>
-      <w:r>
-        <w:rPr>
-          <w:lang w:val="es-ES"/>
-        </w:rPr>
-        <w:t xml:space="preserve">:  </w:t>
-      </w:r>
-      <w:r>
-        <w:rPr>
-          <w:lang w:val="es-ES"/>
-        </w:rPr>
-        <w:t>2</w:t>
-      </w:r>
-      <w:proofErr w:type="gramEnd"/>
+      <w:r>
+        <w:rPr>
+          <w:lang w:val="es-ES"/>
+        </w:rPr>
+        <w:t>: 2</w:t>
+      </w:r>
       <w:r>
         <w:rPr>
           <w:lang w:val="es-ES"/>
@@ -221,13 +207,13 @@
         <w:rPr>
           <w:lang w:val="es-ES"/>
         </w:rPr>
-        <w:t xml:space="preserve">                                              Semana:  </w:t>
-      </w:r>
-      <w:r>
-        <w:rPr>
-          <w:lang w:val="es-ES"/>
-        </w:rPr>
-        <w:t>3</w:t>
+        <w:t xml:space="preserve">                                              Semana</w:t>
+      </w:r>
+      <w:r>
+        <w:rPr>
+          <w:lang w:val="es-ES"/>
+        </w:rPr>
+        <w:t>: 3</w:t>
       </w:r>
       <w:r>
         <w:rPr>
@@ -240,7 +226,7 @@
       <w:tblPr>
         <w:tblStyle w:val="Tablaconcuadrcula"/>
         <w:tblW w:w="0" w:type="auto"/>
-        <w:tblLook w:val="04A0"/>
+        <w:tblLook w:val="04A0" w:firstRow="1" w:lastRow="0" w:firstColumn="1" w:lastColumn="0" w:noHBand="0" w:noVBand="1"/>
       </w:tblPr>
       <w:tblGrid>
         <w:gridCol w:w="1802"/>
@@ -407,16 +393,14 @@
               </w:rPr>
               <w:t xml:space="preserve">Desarrollar un </w:t>
             </w:r>
-            <w:proofErr w:type="spellStart"/>
-            <w:r>
-              <w:rPr>
-                <w:sz w:val="16"/>
-                <w:szCs w:val="16"/>
-                <w:lang w:val="es-ES"/>
-              </w:rPr>
-              <w:t>metódo</w:t>
-            </w:r>
-            <w:proofErr w:type="spellEnd"/>
+            <w:r>
+              <w:rPr>
+                <w:sz w:val="16"/>
+                <w:szCs w:val="16"/>
+                <w:lang w:val="es-ES"/>
+              </w:rPr>
+              <w:t>método</w:t>
+            </w:r>
             <w:r>
               <w:rPr>
                 <w:sz w:val="16"/>
@@ -525,16 +509,14 @@
               </w:rPr>
               <w:t xml:space="preserve">Desarrollar un método para descomprimir </w:t>
             </w:r>
-            <w:proofErr w:type="spellStart"/>
-            <w:r>
-              <w:rPr>
-                <w:sz w:val="16"/>
-                <w:szCs w:val="16"/>
-                <w:lang w:val="es-ES"/>
-              </w:rPr>
-              <w:t>imagénes</w:t>
-            </w:r>
-            <w:proofErr w:type="spellEnd"/>
+            <w:r>
+              <w:rPr>
+                <w:sz w:val="16"/>
+                <w:szCs w:val="16"/>
+                <w:lang w:val="es-ES"/>
+              </w:rPr>
+              <w:t>imágenes</w:t>
+            </w:r>
             <w:r>
               <w:rPr>
                 <w:sz w:val="16"/>
@@ -543,32 +525,29 @@
               </w:rPr>
               <w:t xml:space="preserve"> </w:t>
             </w:r>
-            <w:proofErr w:type="spellStart"/>
-            <w:r>
-              <w:rPr>
-                <w:sz w:val="16"/>
-                <w:szCs w:val="16"/>
-                <w:lang w:val="es-ES"/>
-              </w:rPr>
-              <w:t>recuperandola</w:t>
-            </w:r>
-            <w:proofErr w:type="spellEnd"/>
-            <w:r>
-              <w:rPr>
-                <w:sz w:val="16"/>
-                <w:szCs w:val="16"/>
-                <w:lang w:val="es-ES"/>
-              </w:rPr>
-              <w:t xml:space="preserve"> de la BD con la mejor calidad </w:t>
-            </w:r>
-            <w:proofErr w:type="spellStart"/>
-            <w:r>
-              <w:rPr>
-                <w:sz w:val="16"/>
-                <w:szCs w:val="16"/>
-                <w:lang w:val="es-ES"/>
-              </w:rPr>
-              <w:t>posible.</w:t>
+            <w:r>
+              <w:rPr>
+                <w:sz w:val="16"/>
+                <w:szCs w:val="16"/>
+                <w:lang w:val="es-ES"/>
+              </w:rPr>
+              <w:t xml:space="preserve">recuperadas </w:t>
+            </w:r>
+            <w:r>
+              <w:rPr>
+                <w:sz w:val="16"/>
+                <w:szCs w:val="16"/>
+                <w:lang w:val="es-ES"/>
+              </w:rPr>
+              <w:t>de la BD con la mejor calidad posible.</w:t>
+            </w:r>
+            <w:r>
+              <w:rPr>
+                <w:sz w:val="16"/>
+                <w:szCs w:val="16"/>
+                <w:lang w:val="es-ES"/>
+              </w:rPr>
+              <w:t xml:space="preserve"> </w:t>
             </w:r>
             <w:r>
               <w:rPr>
@@ -579,7 +558,6 @@
               </w:rPr>
               <w:t>Liberal</w:t>
             </w:r>
-            <w:proofErr w:type="spellEnd"/>
           </w:p>
         </w:tc>
         <w:tc>
@@ -635,7 +613,6 @@
               </w:rPr>
               <w:t xml:space="preserve">Realizar casos de prueba de compresión y descompresión de </w:t>
             </w:r>
-            <w:proofErr w:type="spellStart"/>
             <w:r>
               <w:rPr>
                 <w:sz w:val="16"/>
@@ -651,9 +628,8 @@
                 <w:szCs w:val="16"/>
                 <w:lang w:val="es-ES"/>
               </w:rPr>
-              <w:t>Liberal</w:t>
-            </w:r>
-            <w:proofErr w:type="spellEnd"/>
+              <w:t xml:space="preserve"> Liberal</w:t>
+            </w:r>
           </w:p>
         </w:tc>
         <w:tc>
@@ -765,14 +741,29 @@
               </w:rPr>
               <w:t xml:space="preserve">Realizar modelo de objetos para representar la compresión y descompresión de </w:t>
             </w:r>
-            <w:proofErr w:type="spellStart"/>
-            <w:r>
-              <w:rPr>
-                <w:sz w:val="16"/>
-                <w:szCs w:val="16"/>
-                <w:lang w:val="es-ES"/>
-              </w:rPr>
-              <w:t>imagénes.</w:t>
+            <w:r>
+              <w:rPr>
+                <w:sz w:val="16"/>
+                <w:szCs w:val="16"/>
+                <w:lang w:val="es-ES"/>
+              </w:rPr>
+              <w:t>imágenes</w:t>
+            </w:r>
+            <w:r>
+              <w:rPr>
+                <w:sz w:val="16"/>
+                <w:szCs w:val="16"/>
+                <w:lang w:val="es-ES"/>
+              </w:rPr>
+              <w:t>.</w:t>
+            </w:r>
+            <w:r>
+              <w:rPr>
+                <w:sz w:val="16"/>
+                <w:szCs w:val="16"/>
+                <w:lang w:val="es-ES"/>
+              </w:rPr>
+              <w:t xml:space="preserve"> </w:t>
             </w:r>
             <w:r>
               <w:rPr>
@@ -783,7 +774,6 @@
               </w:rPr>
               <w:t>Peker</w:t>
             </w:r>
-            <w:proofErr w:type="spellEnd"/>
           </w:p>
         </w:tc>
         <w:tc>
@@ -863,7 +853,6 @@
               </w:rPr>
               <w:t xml:space="preserve"> </w:t>
             </w:r>
-            <w:proofErr w:type="spellStart"/>
             <w:r>
               <w:rPr>
                 <w:b/>
@@ -873,7 +862,6 @@
               </w:rPr>
               <w:t>Kapica</w:t>
             </w:r>
-            <w:proofErr w:type="spellEnd"/>
           </w:p>
         </w:tc>
         <w:tc>
@@ -981,7 +969,6 @@
               </w:rPr>
               <w:t xml:space="preserve"> </w:t>
             </w:r>
-            <w:proofErr w:type="spellStart"/>
             <w:r>
               <w:rPr>
                 <w:b/>
@@ -991,7 +978,6 @@
               </w:rPr>
               <w:t>Kapica</w:t>
             </w:r>
-            <w:proofErr w:type="spellEnd"/>
           </w:p>
         </w:tc>
         <w:tc>
@@ -1089,32 +1075,29 @@
               </w:rPr>
               <w:t xml:space="preserve">Realizar pruebas de recuperación de </w:t>
             </w:r>
-            <w:proofErr w:type="spellStart"/>
-            <w:r>
-              <w:rPr>
-                <w:sz w:val="16"/>
-                <w:szCs w:val="16"/>
-                <w:lang w:val="es-ES"/>
-              </w:rPr>
-              <w:t>imagénes</w:t>
-            </w:r>
-            <w:proofErr w:type="spellEnd"/>
-            <w:r>
-              <w:rPr>
-                <w:sz w:val="16"/>
-                <w:szCs w:val="16"/>
-                <w:lang w:val="es-ES"/>
-              </w:rPr>
-              <w:t xml:space="preserve"> comprimidas en la base de </w:t>
-            </w:r>
-            <w:proofErr w:type="spellStart"/>
-            <w:r>
-              <w:rPr>
-                <w:sz w:val="16"/>
-                <w:szCs w:val="16"/>
-                <w:lang w:val="es-ES"/>
-              </w:rPr>
-              <w:t>datos.</w:t>
+            <w:r>
+              <w:rPr>
+                <w:sz w:val="16"/>
+                <w:szCs w:val="16"/>
+                <w:lang w:val="es-ES"/>
+              </w:rPr>
+              <w:t>imágenes</w:t>
+            </w:r>
+            <w:r>
+              <w:rPr>
+                <w:sz w:val="16"/>
+                <w:szCs w:val="16"/>
+                <w:lang w:val="es-ES"/>
+              </w:rPr>
+              <w:t xml:space="preserve"> comprimidas en la base de datos.</w:t>
+            </w:r>
+            <w:r>
+              <w:rPr>
+                <w:sz w:val="16"/>
+                <w:szCs w:val="16"/>
+                <w:lang w:val="es-ES"/>
+              </w:rPr>
+              <w:t xml:space="preserve"> </w:t>
             </w:r>
             <w:r>
               <w:rPr>
@@ -1123,29 +1106,8 @@
                 <w:szCs w:val="16"/>
                 <w:lang w:val="es-ES"/>
               </w:rPr>
-              <w:t>Liberal</w:t>
-            </w:r>
-            <w:proofErr w:type="spellEnd"/>
-            <w:r>
-              <w:rPr>
-                <w:b/>
-                <w:sz w:val="16"/>
-                <w:szCs w:val="16"/>
-                <w:lang w:val="es-ES"/>
-              </w:rPr>
-              <w:t xml:space="preserve"> y </w:t>
-            </w:r>
-            <w:proofErr w:type="spellStart"/>
-            <w:r>
-              <w:rPr>
-                <w:b/>
-                <w:sz w:val="16"/>
-                <w:szCs w:val="16"/>
-                <w:lang w:val="es-ES"/>
-              </w:rPr>
-              <w:t>Peker</w:t>
-            </w:r>
-            <w:proofErr w:type="spellEnd"/>
+              <w:t>Liberal y Peker</w:t>
+            </w:r>
           </w:p>
         </w:tc>
         <w:tc>
@@ -1237,7 +1199,6 @@
               </w:rPr>
               <w:t xml:space="preserve"> </w:t>
             </w:r>
-            <w:proofErr w:type="spellStart"/>
             <w:r>
               <w:rPr>
                 <w:b/>
@@ -1256,7 +1217,6 @@
               </w:rPr>
               <w:t>eker</w:t>
             </w:r>
-            <w:proofErr w:type="spellEnd"/>
           </w:p>
         </w:tc>
         <w:tc>
@@ -1324,25 +1284,23 @@
                 <w:szCs w:val="16"/>
                 <w:lang w:val="es-ES"/>
               </w:rPr>
-              <w:t xml:space="preserve">Investigar sobre funcionalidades de WPF y Microsoft </w:t>
-            </w:r>
-            <w:proofErr w:type="spellStart"/>
-            <w:r>
-              <w:rPr>
-                <w:sz w:val="16"/>
-                <w:szCs w:val="16"/>
-                <w:lang w:val="es-ES"/>
-              </w:rPr>
-              <w:t>blend</w:t>
-            </w:r>
-            <w:proofErr w:type="spellEnd"/>
-            <w:r>
-              <w:rPr>
-                <w:sz w:val="16"/>
-                <w:szCs w:val="16"/>
-                <w:lang w:val="es-ES"/>
-              </w:rPr>
-              <w:t>.</w:t>
+              <w:t>Investigar sobre func</w:t>
+            </w:r>
+            <w:r>
+              <w:rPr>
+                <w:sz w:val="16"/>
+                <w:szCs w:val="16"/>
+                <w:lang w:val="es-ES"/>
+              </w:rPr>
+              <w:t>ionalidades de WPF y Microsoft B</w:t>
+            </w:r>
+            <w:r>
+              <w:rPr>
+                <w:sz w:val="16"/>
+                <w:szCs w:val="16"/>
+                <w:lang w:val="es-ES"/>
+              </w:rPr>
+              <w:t>lend.</w:t>
             </w:r>
             <w:r>
               <w:rPr>
@@ -1368,7 +1326,6 @@
               </w:rPr>
               <w:t xml:space="preserve"> </w:t>
             </w:r>
-            <w:proofErr w:type="spellStart"/>
             <w:r>
               <w:rPr>
                 <w:b/>
@@ -1376,9 +1333,8 @@
                 <w:szCs w:val="16"/>
                 <w:lang w:val="es-ES"/>
               </w:rPr>
-              <w:t>Fernandez</w:t>
-            </w:r>
-            <w:proofErr w:type="spellEnd"/>
+              <w:t>Fernández</w:t>
+            </w:r>
             <w:r>
               <w:rPr>
                 <w:b/>
@@ -1386,19 +1342,8 @@
                 <w:szCs w:val="16"/>
                 <w:lang w:val="es-ES"/>
               </w:rPr>
-              <w:t xml:space="preserve"> y </w:t>
-            </w:r>
-            <w:proofErr w:type="spellStart"/>
-            <w:r>
-              <w:rPr>
-                <w:b/>
-                <w:sz w:val="16"/>
-                <w:szCs w:val="16"/>
-                <w:lang w:val="es-ES"/>
-              </w:rPr>
-              <w:t>Peker</w:t>
-            </w:r>
-            <w:proofErr w:type="spellEnd"/>
+              <w:t xml:space="preserve"> y Peker</w:t>
+            </w:r>
           </w:p>
         </w:tc>
         <w:tc>
@@ -1472,7 +1417,7 @@
       <w:tblPr>
         <w:tblStyle w:val="Tablaconcuadrcula"/>
         <w:tblW w:w="0" w:type="auto"/>
-        <w:tblLook w:val="04A0"/>
+        <w:tblLook w:val="04A0" w:firstRow="1" w:lastRow="0" w:firstColumn="1" w:lastColumn="0" w:noHBand="0" w:noVBand="1"/>
       </w:tblPr>
       <w:tblGrid>
         <w:gridCol w:w="4489"/>
@@ -1578,13 +1523,6 @@
           <w:lang w:val="es-ES"/>
         </w:rPr>
       </w:pPr>
-      <w:r>
-        <w:rPr>
-          <w:b/>
-          <w:lang w:val="es-ES"/>
-        </w:rPr>
-        <w:t>Impedimentos:</w:t>
-      </w:r>
     </w:p>
     <w:p>
       <w:pPr>
@@ -1599,7 +1537,36 @@
           <w:lang w:val="es-ES"/>
         </w:rPr>
         <w:lastRenderedPageBreak/>
-        <w:t xml:space="preserve">Complicaciones  con el convertir las librerías de </w:t>
+        <w:t>Impedimentos:</w:t>
+      </w:r>
+    </w:p>
+    <w:p>
+      <w:pPr>
+        <w:rPr>
+          <w:b/>
+          <w:lang w:val="es-ES"/>
+        </w:rPr>
+      </w:pPr>
+      <w:r>
+        <w:rPr>
+          <w:b/>
+          <w:lang w:val="es-ES"/>
+        </w:rPr>
+        <w:t xml:space="preserve">Complicaciones  </w:t>
+      </w:r>
+      <w:r>
+        <w:rPr>
+          <w:b/>
+          <w:lang w:val="es-ES"/>
+        </w:rPr>
+        <w:t>al convertir las</w:t>
+      </w:r>
+      <w:r>
+        <w:rPr>
+          <w:b/>
+          <w:lang w:val="es-ES"/>
+        </w:rPr>
+        <w:t xml:space="preserve"> librerías de </w:t>
       </w:r>
       <w:proofErr w:type="spellStart"/>
       <w:r>
@@ -1668,7 +1635,7 @@
       <w:tblPr>
         <w:tblStyle w:val="Tablaconcuadrcula"/>
         <w:tblW w:w="0" w:type="auto"/>
-        <w:tblLook w:val="04A0"/>
+        <w:tblLook w:val="04A0" w:firstRow="1" w:lastRow="0" w:firstColumn="1" w:lastColumn="0" w:noHBand="0" w:noVBand="1"/>
       </w:tblPr>
       <w:tblGrid>
         <w:gridCol w:w="2992"/>
@@ -1692,7 +1659,14 @@
                 <w:b/>
                 <w:lang w:val="es-ES"/>
               </w:rPr>
-              <w:t>Que Queremos Hacer</w:t>
+              <w:t>Qué</w:t>
+            </w:r>
+            <w:r>
+              <w:rPr>
+                <w:b/>
+                <w:lang w:val="es-ES"/>
+              </w:rPr>
+              <w:t xml:space="preserve"> Queremos Hacer</w:t>
             </w:r>
           </w:p>
         </w:tc>
@@ -1712,7 +1686,30 @@
                 <w:b/>
                 <w:lang w:val="es-ES"/>
               </w:rPr>
-              <w:t>Que Queremos Dejar:</w:t>
+              <w:t>Qu</w:t>
+            </w:r>
+            <w:r>
+              <w:rPr>
+                <w:b/>
+                <w:lang w:val="es-ES"/>
+              </w:rPr>
+              <w:t>é</w:t>
+            </w:r>
+            <w:r>
+              <w:rPr>
+                <w:b/>
+                <w:lang w:val="es-ES"/>
+              </w:rPr>
+              <w:t xml:space="preserve"> Queremos D</w:t>
+            </w:r>
+            <w:bookmarkStart w:id="0" w:name="_GoBack"/>
+            <w:bookmarkEnd w:id="0"/>
+            <w:r>
+              <w:rPr>
+                <w:b/>
+                <w:lang w:val="es-ES"/>
+              </w:rPr>
+              <w:t>ejar:</w:t>
             </w:r>
           </w:p>
         </w:tc>
@@ -1732,7 +1729,21 @@
                 <w:b/>
                 <w:lang w:val="es-ES"/>
               </w:rPr>
-              <w:t>Que Podemos Mejorar</w:t>
+              <w:t>Qu</w:t>
+            </w:r>
+            <w:r>
+              <w:rPr>
+                <w:b/>
+                <w:lang w:val="es-ES"/>
+              </w:rPr>
+              <w:t>é</w:t>
+            </w:r>
+            <w:r>
+              <w:rPr>
+                <w:b/>
+                <w:lang w:val="es-ES"/>
+              </w:rPr>
+              <w:t xml:space="preserve"> Podemos Mejorar</w:t>
             </w:r>
           </w:p>
         </w:tc>
@@ -1817,7 +1828,7 @@
         <w:tblStyle w:val="Tablaconcuadrcula"/>
         <w:tblW w:w="0" w:type="auto"/>
         <w:tblLayout w:type="fixed"/>
-        <w:tblLook w:val="04A0"/>
+        <w:tblLook w:val="04A0" w:firstRow="1" w:lastRow="0" w:firstColumn="1" w:lastColumn="0" w:noHBand="0" w:noVBand="1"/>
       </w:tblPr>
       <w:tblGrid>
         <w:gridCol w:w="1668"/>
@@ -2192,6 +2203,33 @@
                 <w:szCs w:val="18"/>
               </w:rPr>
             </w:pPr>
+            <w:r>
+              <w:rPr>
+                <w:rFonts w:cstheme="minorHAnsi"/>
+                <w:color w:val="000000"/>
+                <w:sz w:val="18"/>
+                <w:szCs w:val="18"/>
+              </w:rPr>
+              <w:t>S-02001</w:t>
+            </w:r>
+            <w:r>
+              <w:rPr>
+                <w:rFonts w:cstheme="minorHAnsi"/>
+                <w:color w:val="000000"/>
+                <w:sz w:val="18"/>
+                <w:szCs w:val="18"/>
+              </w:rPr>
+              <w:t>/</w:t>
+            </w:r>
+            <w:r>
+              <w:rPr>
+                <w:rFonts w:cstheme="minorHAnsi"/>
+                <w:color w:val="000000"/>
+                <w:sz w:val="18"/>
+                <w:szCs w:val="18"/>
+              </w:rPr>
+              <w:t>T-02001-004</w:t>
+            </w:r>
           </w:p>
         </w:tc>
       </w:tr>
@@ -2401,48 +2439,29 @@
                 <w:sz w:val="16"/>
                 <w:szCs w:val="16"/>
                 <w:shd w:val="clear" w:color="auto" w:fill="FFFFFF"/>
-              </w:rPr>
-              <w:t>…\</w:t>
-            </w:r>
-            <w:proofErr w:type="spellStart"/>
-            <w:r>
-              <w:rPr>
-                <w:rFonts w:ascii="Arial" w:hAnsi="Arial" w:cs="Arial"/>
-                <w:color w:val="222222"/>
-                <w:sz w:val="16"/>
-                <w:szCs w:val="16"/>
-                <w:shd w:val="clear" w:color="auto" w:fill="FFFFFF"/>
-              </w:rPr>
-              <w:t>b</w:t>
-            </w:r>
-            <w:r>
-              <w:rPr>
-                <w:rFonts w:ascii="Arial" w:hAnsi="Arial" w:cs="Arial"/>
-                <w:color w:val="222222"/>
-                <w:sz w:val="16"/>
-                <w:szCs w:val="16"/>
-                <w:shd w:val="clear" w:color="auto" w:fill="FFFFFF"/>
-              </w:rPr>
-              <w:t>ranches</w:t>
-            </w:r>
-            <w:proofErr w:type="spellEnd"/>
-            <w:r>
-              <w:rPr>
-                <w:rFonts w:ascii="Arial" w:hAnsi="Arial" w:cs="Arial"/>
-                <w:color w:val="222222"/>
-                <w:sz w:val="16"/>
-                <w:szCs w:val="16"/>
-                <w:shd w:val="clear" w:color="auto" w:fill="FFFFFF"/>
-              </w:rPr>
-              <w:t>\Branch_Tesis_Sprint01</w:t>
-            </w:r>
-            <w:r>
-              <w:rPr>
-                <w:rFonts w:ascii="Arial" w:hAnsi="Arial" w:cs="Arial"/>
-                <w:color w:val="222222"/>
-                <w:sz w:val="16"/>
-                <w:szCs w:val="16"/>
-                <w:shd w:val="clear" w:color="auto" w:fill="FFFFFF"/>
+                <w:lang w:val="en-US"/>
+              </w:rPr>
+              <w:t>…\b</w:t>
+            </w:r>
+            <w:r>
+              <w:rPr>
+                <w:rFonts w:ascii="Arial" w:hAnsi="Arial" w:cs="Arial"/>
+                <w:color w:val="222222"/>
+                <w:sz w:val="16"/>
+                <w:szCs w:val="16"/>
+                <w:shd w:val="clear" w:color="auto" w:fill="FFFFFF"/>
+                <w:lang w:val="en-US"/>
+              </w:rPr>
+              <w:t>ranches\Branch_Tesis_Sprint01</w:t>
+            </w:r>
+            <w:r>
+              <w:rPr>
+                <w:rFonts w:ascii="Arial" w:hAnsi="Arial" w:cs="Arial"/>
+                <w:color w:val="222222"/>
+                <w:sz w:val="16"/>
+                <w:szCs w:val="16"/>
+                <w:shd w:val="clear" w:color="auto" w:fill="FFFFFF"/>
+                <w:lang w:val="en-US"/>
               </w:rPr>
               <w:t>\</w:t>
             </w:r>
@@ -2619,6 +2638,27 @@
                 <w:szCs w:val="18"/>
               </w:rPr>
             </w:pPr>
+            <w:r>
+              <w:rPr>
+                <w:rFonts w:cstheme="minorHAnsi"/>
+                <w:color w:val="000000"/>
+                <w:sz w:val="18"/>
+                <w:szCs w:val="18"/>
+              </w:rPr>
+              <w:t>S-02002/</w:t>
+            </w:r>
+            <w:r>
+              <w:t xml:space="preserve"> </w:t>
+            </w:r>
+            <w:r>
+              <w:rPr>
+                <w:rFonts w:cstheme="minorHAnsi"/>
+                <w:color w:val="000000"/>
+                <w:sz w:val="18"/>
+                <w:szCs w:val="18"/>
+              </w:rPr>
+              <w:t>T-02002-001</w:t>
+            </w:r>
           </w:p>
         </w:tc>
       </w:tr>
@@ -2899,6 +2939,24 @@
                 <w:szCs w:val="18"/>
               </w:rPr>
             </w:pPr>
+            <w:r>
+              <w:rPr>
+                <w:rFonts w:cstheme="minorHAnsi"/>
+                <w:color w:val="000000"/>
+                <w:sz w:val="18"/>
+                <w:szCs w:val="18"/>
+              </w:rPr>
+              <w:t>S-02001/</w:t>
+            </w:r>
+            <w:r>
+              <w:rPr>
+                <w:rFonts w:cstheme="minorHAnsi"/>
+                <w:color w:val="000000"/>
+                <w:sz w:val="18"/>
+                <w:szCs w:val="18"/>
+              </w:rPr>
+              <w:t>T-02001-006</w:t>
+            </w:r>
           </w:p>
         </w:tc>
       </w:tr>
@@ -3131,6 +3189,36 @@
                 <w:szCs w:val="18"/>
               </w:rPr>
             </w:pPr>
+            <w:r>
+              <w:rPr>
+                <w:rFonts w:cstheme="minorHAnsi"/>
+                <w:color w:val="000000"/>
+                <w:sz w:val="18"/>
+                <w:szCs w:val="18"/>
+              </w:rPr>
+              <w:t>S-02003</w:t>
+            </w:r>
+            <w:r>
+              <w:rPr>
+                <w:rFonts w:cstheme="minorHAnsi"/>
+                <w:color w:val="000000"/>
+                <w:sz w:val="18"/>
+                <w:szCs w:val="18"/>
+              </w:rPr>
+              <w:t>/</w:t>
+            </w:r>
+            <w:r>
+              <w:t xml:space="preserve"> </w:t>
+            </w:r>
+            <w:r>
+              <w:rPr>
+                <w:rFonts w:cstheme="minorHAnsi"/>
+                <w:color w:val="000000"/>
+                <w:sz w:val="18"/>
+                <w:szCs w:val="18"/>
+              </w:rPr>
+              <w:t>T-02003-001</w:t>
+            </w:r>
           </w:p>
         </w:tc>
       </w:tr>
@@ -3353,14 +3441,32 @@
           <w:p>
             <w:pPr>
               <w:pStyle w:val="Prrafodelista"/>
-              <w:ind w:left="0"/>
-              <w:rPr>
-                <w:rFonts w:cstheme="minorHAnsi"/>
-                <w:color w:val="000000"/>
-                <w:sz w:val="18"/>
-                <w:szCs w:val="18"/>
-              </w:rPr>
-            </w:pPr>
+              <w:ind w:left="1416" w:hanging="1416"/>
+              <w:rPr>
+                <w:rFonts w:cstheme="minorHAnsi"/>
+                <w:color w:val="000000"/>
+                <w:sz w:val="18"/>
+                <w:szCs w:val="18"/>
+              </w:rPr>
+            </w:pPr>
+            <w:r>
+              <w:rPr>
+                <w:rFonts w:cstheme="minorHAnsi"/>
+                <w:color w:val="000000"/>
+                <w:sz w:val="18"/>
+                <w:szCs w:val="18"/>
+              </w:rPr>
+              <w:t>S-02001/</w:t>
+            </w:r>
+            <w:r>
+              <w:rPr>
+                <w:rFonts w:cstheme="minorHAnsi"/>
+                <w:color w:val="000000"/>
+                <w:sz w:val="18"/>
+                <w:szCs w:val="18"/>
+              </w:rPr>
+              <w:t>T-02001-006</w:t>
+            </w:r>
           </w:p>
         </w:tc>
       </w:tr>
@@ -3562,6 +3668,24 @@
                 <w:szCs w:val="18"/>
               </w:rPr>
             </w:pPr>
+            <w:r>
+              <w:rPr>
+                <w:rFonts w:cstheme="minorHAnsi"/>
+                <w:color w:val="000000"/>
+                <w:sz w:val="18"/>
+                <w:szCs w:val="18"/>
+              </w:rPr>
+              <w:t>S-02001/</w:t>
+            </w:r>
+            <w:r>
+              <w:rPr>
+                <w:rFonts w:cstheme="minorHAnsi"/>
+                <w:color w:val="000000"/>
+                <w:sz w:val="18"/>
+                <w:szCs w:val="18"/>
+              </w:rPr>
+              <w:t>T-02001-005</w:t>
+            </w:r>
           </w:p>
         </w:tc>
       </w:tr>
@@ -3610,7 +3734,7 @@
 </file>
 
 <file path=word/styles.xml><?xml version="1.0" encoding="utf-8"?>
-<w:styles xmlns:r="http://schemas.openxmlformats.org/officeDocument/2006/relationships" xmlns:w="http://schemas.openxmlformats.org/wordprocessingml/2006/main">
+<w:styles xmlns:mc="http://schemas.openxmlformats.org/markup-compatibility/2006" xmlns:r="http://schemas.openxmlformats.org/officeDocument/2006/relationships" xmlns:w="http://schemas.openxmlformats.org/wordprocessingml/2006/main" xmlns:w14="http://schemas.microsoft.com/office/word/2010/wordml" mc:Ignorable="w14">
   <w:docDefaults>
     <w:rPrDefault>
       <w:rPr>
@@ -3804,7 +3928,6 @@
     <w:uiPriority w:val="99"/>
     <w:semiHidden/>
     <w:unhideWhenUsed/>
-    <w:qFormat/>
     <w:tblPr>
       <w:tblInd w:w="0" w:type="dxa"/>
       <w:tblCellMar>
@@ -3872,6 +3995,196 @@
       <w:ind w:left="720"/>
       <w:contextualSpacing/>
     </w:pPr>
+  </w:style>
+</w:styles>
+</file>
+
+<file path=word/stylesWithEffects.xml><?xml version="1.0" encoding="utf-8"?>
+<w:styles xmlns:wpc="http://schemas.microsoft.com/office/word/2010/wordprocessingCanvas" xmlns:mc="http://schemas.openxmlformats.org/markup-compatibility/2006" xmlns:o="urn:schemas-microsoft-com:office:office" xmlns:r="http://schemas.openxmlformats.org/officeDocument/2006/relationships" xmlns:m="http://schemas.openxmlformats.org/officeDocument/2006/math" xmlns:v="urn:schemas-microsoft-com:vml" xmlns:wp14="http://schemas.microsoft.com/office/word/2010/wordprocessingDrawing" xmlns:wp="http://schemas.openxmlformats.org/drawingml/2006/wordprocessingDrawing" xmlns:w10="urn:schemas-microsoft-com:office:word" xmlns:w="http://schemas.openxmlformats.org/wordprocessingml/2006/main" xmlns:w14="http://schemas.microsoft.com/office/word/2010/wordml" xmlns:wpg="http://schemas.microsoft.com/office/word/2010/wordprocessingGroup" xmlns:wpi="http://schemas.microsoft.com/office/word/2010/wordprocessingInk" xmlns:wne="http://schemas.microsoft.com/office/word/2006/wordml" xmlns:wps="http://schemas.microsoft.com/office/word/2010/wordprocessingShape" mc:Ignorable="w14 wp14">
+  <w:docDefaults>
+    <w:rPrDefault>
+      <w:rPr>
+        <w:rFonts w:asciiTheme="minorHAnsi" w:eastAsiaTheme="minorEastAsia" w:hAnsiTheme="minorHAnsi" w:cstheme="minorBidi"/>
+        <w:sz w:val="22"/>
+        <w:szCs w:val="22"/>
+        <w:lang w:val="es-AR" w:eastAsia="es-AR" w:bidi="ar-SA"/>
+      </w:rPr>
+    </w:rPrDefault>
+    <w:pPrDefault>
+      <w:pPr>
+        <w:spacing w:after="200" w:line="276" w:lineRule="auto"/>
+      </w:pPr>
+    </w:pPrDefault>
+  </w:docDefaults>
+  <w:latentStyles w:defLockedState="0" w:defUIPriority="99" w:defSemiHidden="1" w:defUnhideWhenUsed="1" w:defQFormat="0" w:count="267">
+    <w:lsdException w:name="Normal" w:semiHidden="0" w:uiPriority="0" w:unhideWhenUsed="0" w:qFormat="1"/>
+    <w:lsdException w:name="heading 1" w:semiHidden="0" w:uiPriority="9" w:unhideWhenUsed="0" w:qFormat="1"/>
+    <w:lsdException w:name="heading 2" w:uiPriority="9" w:qFormat="1"/>
+    <w:lsdException w:name="heading 3" w:uiPriority="9" w:qFormat="1"/>
+    <w:lsdException w:name="heading 4" w:uiPriority="9" w:qFormat="1"/>
+    <w:lsdException w:name="heading 5" w:uiPriority="9" w:qFormat="1"/>
+    <w:lsdException w:name="heading 6" w:uiPriority="9" w:qFormat="1"/>
+    <w:lsdException w:name="heading 7" w:uiPriority="9" w:qFormat="1"/>
+    <w:lsdException w:name="heading 8" w:uiPriority="9" w:qFormat="1"/>
+    <w:lsdException w:name="heading 9" w:uiPriority="9" w:qFormat="1"/>
+    <w:lsdException w:name="toc 1" w:uiPriority="39"/>
+    <w:lsdException w:name="toc 2" w:uiPriority="39"/>
+    <w:lsdException w:name="toc 3" w:uiPriority="39"/>
+    <w:lsdException w:name="toc 4" w:uiPriority="39"/>
+    <w:lsdException w:name="toc 5" w:uiPriority="39"/>
+    <w:lsdException w:name="toc 6" w:uiPriority="39"/>
+    <w:lsdException w:name="toc 7" w:uiPriority="39"/>
+    <w:lsdException w:name="toc 8" w:uiPriority="39"/>
+    <w:lsdException w:name="toc 9" w:uiPriority="39"/>
+    <w:lsdException w:name="caption" w:uiPriority="35" w:qFormat="1"/>
+    <w:lsdException w:name="Title" w:semiHidden="0" w:uiPriority="10" w:unhideWhenUsed="0" w:qFormat="1"/>
+    <w:lsdException w:name="Default Paragraph Font" w:uiPriority="1"/>
+    <w:lsdException w:name="Subtitle" w:semiHidden="0" w:uiPriority="11" w:unhideWhenUsed="0" w:qFormat="1"/>
+    <w:lsdException w:name="Strong" w:semiHidden="0" w:uiPriority="22" w:unhideWhenUsed="0" w:qFormat="1"/>
+    <w:lsdException w:name="Emphasis" w:semiHidden="0" w:uiPriority="20" w:unhideWhenUsed="0" w:qFormat="1"/>
+    <w:lsdException w:name="Table Grid" w:semiHidden="0" w:uiPriority="59" w:unhideWhenUsed="0"/>
+    <w:lsdException w:name="Placeholder Text" w:unhideWhenUsed="0"/>
+    <w:lsdException w:name="No Spacing" w:semiHidden="0" w:uiPriority="1" w:unhideWhenUsed="0" w:qFormat="1"/>
+    <w:lsdException w:name="Light Shading" w:semiHidden="0" w:uiPriority="60" w:unhideWhenUsed="0"/>
+    <w:lsdException w:name="Light List" w:semiHidden="0" w:uiPriority="61" w:unhideWhenUsed="0"/>
+    <w:lsdException w:name="Light Grid" w:semiHidden="0" w:uiPriority="62" w:unhideWhenUsed="0"/>
+    <w:lsdException w:name="Medium Shading 1" w:semiHidden="0" w:uiPriority="63" w:unhideWhenUsed="0"/>
+    <w:lsdException w:name="Medium Shading 2" w:semiHidden="0" w:uiPriority="64" w:unhideWhenUsed="0"/>
+    <w:lsdException w:name="Medium List 1" w:semiHidden="0" w:uiPriority="65" w:unhideWhenUsed="0"/>
+    <w:lsdException w:name="Medium List 2" w:semiHidden="0" w:uiPriority="66" w:unhideWhenUsed="0"/>
+    <w:lsdException w:name="Medium Grid 1" w:semiHidden="0" w:uiPriority="67" w:unhideWhenUsed="0"/>
+    <w:lsdException w:name="Medium Grid 2" w:semiHidden="0" w:uiPriority="68" w:unhideWhenUsed="0"/>
+    <w:lsdException w:name="Medium Grid 3" w:semiHidden="0" w:uiPriority="69" w:unhideWhenUsed="0"/>
+    <w:lsdException w:name="Dark List" w:semiHidden="0" w:uiPriority="70" w:unhideWhenUsed="0"/>
+    <w:lsdException w:name="Colorful Shading" w:semiHidden="0" w:uiPriority="71" w:unhideWhenUsed="0"/>
+    <w:lsdException w:name="Colorful List" w:semiHidden="0" w:uiPriority="72" w:unhideWhenUsed="0"/>
+    <w:lsdException w:name="Colorful Grid" w:semiHidden="0" w:uiPriority="73" w:unhideWhenUsed="0"/>
+    <w:lsdException w:name="Light Shading Accent 1" w:semiHidden="0" w:uiPriority="60" w:unhideWhenUsed="0"/>
+    <w:lsdException w:name="Light List Accent 1" w:semiHidden="0" w:uiPriority="61" w:unhideWhenUsed="0"/>
+    <w:lsdException w:name="Light Grid Accent 1" w:semiHidden="0" w:uiPriority="62" w:unhideWhenUsed="0"/>
+    <w:lsdException w:name="Medium Shading 1 Accent 1" w:semiHidden="0" w:uiPriority="63" w:unhideWhenUsed="0"/>
+    <w:lsdException w:name="Medium Shading 2 Accent 1" w:semiHidden="0" w:uiPriority="64" w:unhideWhenUsed="0"/>
+    <w:lsdException w:name="Medium List 1 Accent 1" w:semiHidden="0" w:uiPriority="65" w:unhideWhenUsed="0"/>
+    <w:lsdException w:name="Revision" w:unhideWhenUsed="0"/>
+    <w:lsdException w:name="List Paragraph" w:semiHidden="0" w:uiPriority="34" w:unhideWhenUsed="0" w:qFormat="1"/>
+    <w:lsdException w:name="Quote" w:semiHidden="0" w:uiPriority="29" w:unhideWhenUsed="0" w:qFormat="1"/>
+    <w:lsdException w:name="Intense Quote" w:semiHidden="0" w:uiPriority="30" w:unhideWhenUsed="0" w:qFormat="1"/>
+    <w:lsdException w:name="Medium List 2 Accent 1" w:semiHidden="0" w:uiPriority="66" w:unhideWhenUsed="0"/>
+    <w:lsdException w:name="Medium Grid 1 Accent 1" w:semiHidden="0" w:uiPriority="67" w:unhideWhenUsed="0"/>
+    <w:lsdException w:name="Medium Grid 2 Accent 1" w:semiHidden="0" w:uiPriority="68" w:unhideWhenUsed="0"/>
+    <w:lsdException w:name="Medium Grid 3 Accent 1" w:semiHidden="0" w:uiPriority="69" w:unhideWhenUsed="0"/>
+    <w:lsdException w:name="Dark List Accent 1" w:semiHidden="0" w:uiPriority="70" w:unhideWhenUsed="0"/>
+    <w:lsdException w:name="Colorful Shading Accent 1" w:semiHidden="0" w:uiPriority="71" w:unhideWhenUsed="0"/>
+    <w:lsdException w:name="Colorful List Accent 1" w:semiHidden="0" w:uiPriority="72" w:unhideWhenUsed="0"/>
+    <w:lsdException w:name="Colorful Grid Accent 1" w:semiHidden="0" w:uiPriority="73" w:unhideWhenUsed="0"/>
+    <w:lsdException w:name="Light Shading Accent 2" w:semiHidden="0" w:uiPriority="60" w:unhideWhenUsed="0"/>
+    <w:lsdException w:name="Light List Accent 2" w:semiHidden="0" w:uiPriority="61" w:unhideWhenUsed="0"/>
+    <w:lsdException w:name="Light Grid Accent 2" w:semiHidden="0" w:uiPriority="62" w:unhideWhenUsed="0"/>
+    <w:lsdException w:name="Medium Shading 1 Accent 2" w:semiHidden="0" w:uiPriority="63" w:unhideWhenUsed="0"/>
+    <w:lsdException w:name="Medium Shading 2 Accent 2" w:semiHidden="0" w:uiPriority="64" w:unhideWhenUsed="0"/>
+    <w:lsdException w:name="Medium List 1 Accent 2" w:semiHidden="0" w:uiPriority="65" w:unhideWhenUsed="0"/>
+    <w:lsdException w:name="Medium List 2 Accent 2" w:semiHidden="0" w:uiPriority="66" w:unhideWhenUsed="0"/>
+    <w:lsdException w:name="Medium Grid 1 Accent 2" w:semiHidden="0" w:uiPriority="67" w:unhideWhenUsed="0"/>
+    <w:lsdException w:name="Medium Grid 2 Accent 2" w:semiHidden="0" w:uiPriority="68" w:unhideWhenUsed="0"/>
+    <w:lsdException w:name="Medium Grid 3 Accent 2" w:semiHidden="0" w:uiPriority="69" w:unhideWhenUsed="0"/>
+    <w:lsdException w:name="Dark List Accent 2" w:semiHidden="0" w:uiPriority="70" w:unhideWhenUsed="0"/>
+    <w:lsdException w:name="Colorful Shading Accent 2" w:semiHidden="0" w:uiPriority="71" w:unhideWhenUsed="0"/>
+    <w:lsdException w:name="Colorful List Accent 2" w:semiHidden="0" w:uiPriority="72" w:unhideWhenUsed="0"/>
+    <w:lsdException w:name="Colorful Grid Accent 2" w:semiHidden="0" w:uiPriority="73" w:unhideWhenUsed="0"/>
+    <w:lsdException w:name="Light Shading Accent 3" w:semiHidden="0" w:uiPriority="60" w:unhideWhenUsed="0"/>
+    <w:lsdException w:name="Light List Accent 3" w:semiHidden="0" w:uiPriority="61" w:unhideWhenUsed="0"/>
+    <w:lsdException w:name="Light Grid Accent 3" w:semiHidden="0" w:uiPriority="62" w:unhideWhenUsed="0"/>
+    <w:lsdException w:name="Medium Shading 1 Accent 3" w:semiHidden="0" w:uiPriority="63" w:unhideWhenUsed="0"/>
+    <w:lsdException w:name="Medium Shading 2 Accent 3" w:semiHidden="0" w:uiPriority="64" w:unhideWhenUsed="0"/>
+    <w:lsdException w:name="Medium List 1 Accent 3" w:semiHidden="0" w:uiPriority="65" w:unhideWhenUsed="0"/>
+    <w:lsdException w:name="Medium List 2 Accent 3" w:semiHidden="0" w:uiPriority="66" w:unhideWhenUsed="0"/>
+    <w:lsdException w:name="Medium Grid 1 Accent 3" w:semiHidden="0" w:uiPriority="67" w:unhideWhenUsed="0"/>
+    <w:lsdException w:name="Medium Grid 2 Accent 3" w:semiHidden="0" w:uiPriority="68" w:unhideWhenUsed="0"/>
+    <w:lsdException w:name="Medium Grid 3 Accent 3" w:semiHidden="0" w:uiPriority="69" w:unhideWhenUsed="0"/>
+    <w:lsdException w:name="Dark List Accent 3" w:semiHidden="0" w:uiPriority="70" w:unhideWhenUsed="0"/>
+    <w:lsdException w:name="Colorful Shading Accent 3" w:semiHidden="0" w:uiPriority="71" w:unhideWhenUsed="0"/>
+    <w:lsdException w:name="Colorful List Accent 3" w:semiHidden="0" w:uiPriority="72" w:unhideWhenUsed="0"/>
+    <w:lsdException w:name="Colorful Grid Accent 3" w:semiHidden="0" w:uiPriority="73" w:unhideWhenUsed="0"/>
+    <w:lsdException w:name="Light Shading Accent 4" w:semiHidden="0" w:uiPriority="60" w:unhideWhenUsed="0"/>
+    <w:lsdException w:name="Light List Accent 4" w:semiHidden="0" w:uiPriority="61" w:unhideWhenUsed="0"/>
+    <w:lsdException w:name="Light Grid Accent 4" w:semiHidden="0" w:uiPriority="62" w:unhideWhenUsed="0"/>
+    <w:lsdException w:name="Medium Shading 1 Accent 4" w:semiHidden="0" w:uiPriority="63" w:unhideWhenUsed="0"/>
+    <w:lsdException w:name="Medium Shading 2 Accent 4" w:semiHidden="0" w:uiPriority="64" w:unhideWhenUsed="0"/>
+    <w:lsdException w:name="Medium List 1 Accent 4" w:semiHidden="0" w:uiPriority="65" w:unhideWhenUsed="0"/>
+    <w:lsdException w:name="Medium List 2 Accent 4" w:semiHidden="0" w:uiPriority="66" w:unhideWhenUsed="0"/>
+    <w:lsdException w:name="Medium Grid 1 Accent 4" w:semiHidden="0" w:uiPriority="67" w:unhideWhenUsed="0"/>
+    <w:lsdException w:name="Medium Grid 2 Accent 4" w:semiHidden="0" w:uiPriority="68" w:unhideWhenUsed="0"/>
+    <w:lsdException w:name="Medium Grid 3 Accent 4" w:semiHidden="0" w:uiPriority="69" w:unhideWhenUsed="0"/>
+    <w:lsdException w:name="Dark List Accent 4" w:semiHidden="0" w:uiPriority="70" w:unhideWhenUsed="0"/>
+    <w:lsdException w:name="Colorful Shading Accent 4" w:semiHidden="0" w:uiPriority="71" w:unhideWhenUsed="0"/>
+    <w:lsdException w:name="Colorful List Accent 4" w:semiHidden="0" w:uiPriority="72" w:unhideWhenUsed="0"/>
+    <w:lsdException w:name="Colorful Grid Accent 4" w:semiHidden="0" w:uiPriority="73" w:unhideWhenUsed="0"/>
+    <w:lsdException w:name="Light Shading Accent 5" w:semiHidden="0" w:uiPriority="60" w:unhideWhenUsed="0"/>
+    <w:lsdException w:name="Light List Accent 5" w:semiHidden="0" w:uiPriority="61" w:unhideWhenUsed="0"/>
+    <w:lsdException w:name="Light Grid Accent 5" w:semiHidden="0" w:uiPriority="62" w:unhideWhenUsed="0"/>
+    <w:lsdException w:name="Medium Shading 1 Accent 5" w:semiHidden="0" w:uiPriority="63" w:unhideWhenUsed="0"/>
+    <w:lsdException w:name="Medium Shading 2 Accent 5" w:semiHidden="0" w:uiPriority="64" w:unhideWhenUsed="0"/>
+    <w:lsdException w:name="Medium List 1 Accent 5" w:semiHidden="0" w:uiPriority="65" w:unhideWhenUsed="0"/>
+    <w:lsdException w:name="Medium List 2 Accent 5" w:semiHidden="0" w:uiPriority="66" w:unhideWhenUsed="0"/>
+    <w:lsdException w:name="Medium Grid 1 Accent 5" w:semiHidden="0" w:uiPriority="67" w:unhideWhenUsed="0"/>
+    <w:lsdException w:name="Medium Grid 2 Accent 5" w:semiHidden="0" w:uiPriority="68" w:unhideWhenUsed="0"/>
+    <w:lsdException w:name="Medium Grid 3 Accent 5" w:semiHidden="0" w:uiPriority="69" w:unhideWhenUsed="0"/>
+    <w:lsdException w:name="Dark List Accent 5" w:semiHidden="0" w:uiPriority="70" w:unhideWhenUsed="0"/>
+    <w:lsdException w:name="Colorful Shading Accent 5" w:semiHidden="0" w:uiPriority="71" w:unhideWhenUsed="0"/>
+    <w:lsdException w:name="Colorful List Accent 5" w:semiHidden="0" w:uiPriority="72" w:unhideWhenUsed="0"/>
+    <w:lsdException w:name="Colorful Grid Accent 5" w:semiHidden="0" w:uiPriority="73" w:unhideWhenUsed="0"/>
+    <w:lsdException w:name="Light Shading Accent 6" w:semiHidden="0" w:uiPriority="60" w:unhideWhenUsed="0"/>
+    <w:lsdException w:name="Light List Accent 6" w:semiHidden="0" w:uiPriority="61" w:unhideWhenUsed="0"/>
+    <w:lsdException w:name="Light Grid Accent 6" w:semiHidden="0" w:uiPriority="62" w:unhideWhenUsed="0"/>
+    <w:lsdException w:name="Medium Shading 1 Accent 6" w:semiHidden="0" w:uiPriority="63" w:unhideWhenUsed="0"/>
+    <w:lsdException w:name="Medium Shading 2 Accent 6" w:semiHidden="0" w:uiPriority="64" w:unhideWhenUsed="0"/>
+    <w:lsdException w:name="Medium List 1 Accent 6" w:semiHidden="0" w:uiPriority="65" w:unhideWhenUsed="0"/>
+    <w:lsdException w:name="Medium List 2 Accent 6" w:semiHidden="0" w:uiPriority="66" w:unhideWhenUsed="0"/>
+    <w:lsdException w:name="Medium Grid 1 Accent 6" w:semiHidden="0" w:uiPriority="67" w:unhideWhenUsed="0"/>
+    <w:lsdException w:name="Medium Grid 2 Accent 6" w:semiHidden="0" w:uiPriority="68" w:unhideWhenUsed="0"/>
+    <w:lsdException w:name="Medium Grid 3 Accent 6" w:semiHidden="0" w:uiPriority="69" w:unhideWhenUsed="0"/>
+    <w:lsdException w:name="Dark List Accent 6" w:semiHidden="0" w:uiPriority="70" w:unhideWhenUsed="0"/>
+    <w:lsdException w:name="Colorful Shading Accent 6" w:semiHidden="0" w:uiPriority="71" w:unhideWhenUsed="0"/>
+    <w:lsdException w:name="Colorful List Accent 6" w:semiHidden="0" w:uiPriority="72" w:unhideWhenUsed="0"/>
+    <w:lsdException w:name="Colorful Grid Accent 6" w:semiHidden="0" w:uiPriority="73" w:unhideWhenUsed="0"/>
+    <w:lsdException w:name="Subtle Emphasis" w:semiHidden="0" w:uiPriority="19" w:unhideWhenUsed="0" w:qFormat="1"/>
+    <w:lsdException w:name="Intense Emphasis" w:semiHidden="0" w:uiPriority="21" w:unhideWhenUsed="0" w:qFormat="1"/>
+    <w:lsdException w:name="Subtle Reference" w:semiHidden="0" w:uiPriority="31" w:unhideWhenUsed="0" w:qFormat="1"/>
+    <w:lsdException w:name="Intense Reference" w:semiHidden="0" w:uiPriority="32" w:unhideWhenUsed="0" w:qFormat="1"/>
+    <w:lsdException w:name="Book Title" w:semiHidden="0" w:uiPriority="33" w:unhideWhenUsed="0" w:qFormat="1"/>
+    <w:lsdException w:name="Bibliography" w:uiPriority="37"/>
+    <w:lsdException w:name="TOC Heading" w:uiPriority="39" w:qFormat="1"/>
+  </w:latentStyles>
+  <w:style w:type="paragraph" w:default="1" w:styleId="Normal">
+    <w:name w:val="Normal"/>
+    <w:qFormat/>
+  </w:style>
+  <w:style w:type="character" w:default="1" w:styleId="Fuentedeprrafopredeter">
+    <w:name w:val="Default Paragraph Font"/>
+    <w:uiPriority w:val="1"/>
+    <w:semiHidden/>
+    <w:unhideWhenUsed/>
+  </w:style>
+  <w:style w:type="table" w:default="1" w:styleId="Tablanormal">
+    <w:name w:val="Normal Table"/>
+    <w:uiPriority w:val="99"/>
+    <w:semiHidden/>
+    <w:unhideWhenUsed/>
+    <w:tblPr>
+      <w:tblInd w:w="0" w:type="dxa"/>
+      <w:tblCellMar>
+        <w:top w:w="0" w:type="dxa"/>
+        <w:left w:w="108" w:type="dxa"/>
+        <w:bottom w:w="0" w:type="dxa"/>
+        <w:right w:w="108" w:type="dxa"/>
+      </w:tblCellMar>
+    </w:tblPr>
+  </w:style>
+  <w:style w:type="numbering" w:default="1" w:styleId="Sinlista">
+    <w:name w:val="No List"/>
+    <w:uiPriority w:val="99"/>
+    <w:semiHidden/>
+    <w:unhideWhenUsed/>
   </w:style>
 </w:styles>
 </file>
@@ -4164,7 +4477,7 @@
 </file>
 
 <file path=customXml/itemProps1.xml><?xml version="1.0" encoding="utf-8"?>
-<ds:datastoreItem xmlns:ds="http://schemas.openxmlformats.org/officeDocument/2006/customXml" ds:itemID="{EF64A085-C472-4ABD-A41E-855486DFF779}">
+<ds:datastoreItem xmlns:ds="http://schemas.openxmlformats.org/officeDocument/2006/customXml" ds:itemID="{766FF585-1944-4844-8411-5DCABE224F7B}">
   <ds:schemaRefs>
     <ds:schemaRef ds:uri="http://schemas.openxmlformats.org/officeDocument/2006/bibliography"/>
   </ds:schemaRefs>

</xml_diff>